<commit_message>
Creazione funzione per trovare i topics
</commit_message>
<xml_diff>
--- a/Report/SNA_Report.docx
+++ b/Report/SNA_Report.docx
@@ -223,6 +223,14 @@
     </w:p>
     <w:sdt>
       <w:sdtPr>
+        <w:rPr>
+          <w:rFonts w:asciiTheme="minorHAnsi" w:eastAsiaTheme="minorHAnsi" w:hAnsiTheme="minorHAnsi" w:cstheme="minorBidi"/>
+          <w:noProof/>
+          <w:color w:val="auto"/>
+          <w:sz w:val="22"/>
+          <w:szCs w:val="22"/>
+          <w:lang w:val="en-GB"/>
+        </w:rPr>
         <w:id w:val="1627590060"/>
         <w:docPartObj>
           <w:docPartGallery w:val="Table of Contents"/>
@@ -231,14 +239,8 @@
       </w:sdtPr>
       <w:sdtEndPr>
         <w:rPr>
-          <w:rFonts w:asciiTheme="minorHAnsi" w:eastAsiaTheme="minorHAnsi" w:hAnsiTheme="minorHAnsi" w:cstheme="minorBidi"/>
           <w:b/>
           <w:bCs/>
-          <w:noProof/>
-          <w:color w:val="auto"/>
-          <w:sz w:val="22"/>
-          <w:szCs w:val="22"/>
-          <w:lang w:val="en-GB"/>
         </w:rPr>
       </w:sdtEndPr>
       <w:sdtContent>
@@ -246,14 +248,14 @@
           <w:pPr>
             <w:pStyle w:val="TOCHeading"/>
             <w:rPr>
-              <w:sz w:val="40"/>
-              <w:szCs w:val="40"/>
+              <w:sz w:val="52"/>
+              <w:szCs w:val="52"/>
             </w:rPr>
           </w:pPr>
           <w:r>
             <w:rPr>
-              <w:sz w:val="40"/>
-              <w:szCs w:val="40"/>
+              <w:sz w:val="52"/>
+              <w:szCs w:val="52"/>
             </w:rPr>
             <w:t>Index</w:t>
           </w:r>
@@ -267,48 +269,48 @@
             <w:rPr>
               <w:rFonts w:cstheme="minorBidi"/>
               <w:noProof/>
-              <w:sz w:val="30"/>
-              <w:szCs w:val="30"/>
+              <w:sz w:val="32"/>
+              <w:szCs w:val="32"/>
               <w:lang w:val="en-GB" w:eastAsia="en-GB"/>
             </w:rPr>
           </w:pPr>
           <w:r>
             <w:rPr>
-              <w:sz w:val="30"/>
-              <w:szCs w:val="30"/>
+              <w:sz w:val="40"/>
+              <w:szCs w:val="40"/>
             </w:rPr>
             <w:fldChar w:fldCharType="begin"/>
           </w:r>
           <w:r>
             <w:rPr>
-              <w:sz w:val="30"/>
-              <w:szCs w:val="30"/>
+              <w:sz w:val="40"/>
+              <w:szCs w:val="40"/>
             </w:rPr>
             <w:instrText xml:space="preserve"> TOC \o "1-3" \h \z \u </w:instrText>
           </w:r>
           <w:r>
             <w:rPr>
-              <w:sz w:val="30"/>
-              <w:szCs w:val="30"/>
+              <w:sz w:val="40"/>
+              <w:szCs w:val="40"/>
             </w:rPr>
             <w:fldChar w:fldCharType="separate"/>
           </w:r>
-          <w:hyperlink w:anchor="_Toc129100394" w:history="1">
+          <w:hyperlink w:anchor="_Toc129419279" w:history="1">
             <w:r>
               <w:rPr>
                 <w:rStyle w:val="Hyperlink"/>
                 <w:noProof/>
-                <w:sz w:val="30"/>
-                <w:szCs w:val="30"/>
-              </w:rPr>
-              <w:t>Introduction</w:t>
-            </w:r>
-            <w:r>
-              <w:rPr>
-                <w:noProof/>
-                <w:webHidden/>
-                <w:sz w:val="30"/>
-                <w:szCs w:val="30"/>
+                <w:sz w:val="32"/>
+                <w:szCs w:val="32"/>
+              </w:rPr>
+              <w:t>1. Introduction</w:t>
+            </w:r>
+            <w:r>
+              <w:rPr>
+                <w:noProof/>
+                <w:webHidden/>
+                <w:sz w:val="32"/>
+                <w:szCs w:val="32"/>
               </w:rPr>
               <w:tab/>
             </w:r>
@@ -316,8 +318,8 @@
               <w:rPr>
                 <w:noProof/>
                 <w:webHidden/>
-                <w:sz w:val="30"/>
-                <w:szCs w:val="30"/>
+                <w:sz w:val="32"/>
+                <w:szCs w:val="32"/>
               </w:rPr>
               <w:fldChar w:fldCharType="begin"/>
             </w:r>
@@ -325,25 +327,25 @@
               <w:rPr>
                 <w:noProof/>
                 <w:webHidden/>
-                <w:sz w:val="30"/>
-                <w:szCs w:val="30"/>
-              </w:rPr>
-              <w:instrText xml:space="preserve"> PAGEREF _Toc129100394 \h </w:instrText>
-            </w:r>
-            <w:r>
-              <w:rPr>
-                <w:noProof/>
-                <w:webHidden/>
-                <w:sz w:val="30"/>
-                <w:szCs w:val="30"/>
-              </w:rPr>
-            </w:r>
-            <w:r>
-              <w:rPr>
-                <w:noProof/>
-                <w:webHidden/>
-                <w:sz w:val="30"/>
-                <w:szCs w:val="30"/>
+                <w:sz w:val="32"/>
+                <w:szCs w:val="32"/>
+              </w:rPr>
+              <w:instrText xml:space="preserve"> PAGEREF _Toc129419279 \h </w:instrText>
+            </w:r>
+            <w:r>
+              <w:rPr>
+                <w:noProof/>
+                <w:webHidden/>
+                <w:sz w:val="32"/>
+                <w:szCs w:val="32"/>
+              </w:rPr>
+            </w:r>
+            <w:r>
+              <w:rPr>
+                <w:noProof/>
+                <w:webHidden/>
+                <w:sz w:val="32"/>
+                <w:szCs w:val="32"/>
               </w:rPr>
               <w:fldChar w:fldCharType="separate"/>
             </w:r>
@@ -351,8 +353,8 @@
               <w:rPr>
                 <w:noProof/>
                 <w:webHidden/>
-                <w:sz w:val="30"/>
-                <w:szCs w:val="30"/>
+                <w:sz w:val="32"/>
+                <w:szCs w:val="32"/>
               </w:rPr>
               <w:t>3</w:t>
             </w:r>
@@ -360,8 +362,8 @@
               <w:rPr>
                 <w:noProof/>
                 <w:webHidden/>
-                <w:sz w:val="30"/>
-                <w:szCs w:val="30"/>
+                <w:sz w:val="32"/>
+                <w:szCs w:val="32"/>
               </w:rPr>
               <w:fldChar w:fldCharType="end"/>
             </w:r>
@@ -376,27 +378,27 @@
             <w:rPr>
               <w:rFonts w:cstheme="minorBidi"/>
               <w:noProof/>
-              <w:sz w:val="30"/>
-              <w:szCs w:val="30"/>
+              <w:sz w:val="32"/>
+              <w:szCs w:val="32"/>
               <w:lang w:val="en-GB" w:eastAsia="en-GB"/>
             </w:rPr>
           </w:pPr>
-          <w:hyperlink w:anchor="_Toc129100395" w:history="1">
+          <w:hyperlink w:anchor="_Toc129419280" w:history="1">
             <w:r>
               <w:rPr>
                 <w:rStyle w:val="Hyperlink"/>
                 <w:noProof/>
-                <w:sz w:val="30"/>
-                <w:szCs w:val="30"/>
-              </w:rPr>
-              <w:t>Contest</w:t>
-            </w:r>
-            <w:r>
-              <w:rPr>
-                <w:noProof/>
-                <w:webHidden/>
-                <w:sz w:val="30"/>
-                <w:szCs w:val="30"/>
+                <w:sz w:val="32"/>
+                <w:szCs w:val="32"/>
+              </w:rPr>
+              <w:t>1.1 Context</w:t>
+            </w:r>
+            <w:r>
+              <w:rPr>
+                <w:noProof/>
+                <w:webHidden/>
+                <w:sz w:val="32"/>
+                <w:szCs w:val="32"/>
               </w:rPr>
               <w:tab/>
             </w:r>
@@ -404,8 +406,8 @@
               <w:rPr>
                 <w:noProof/>
                 <w:webHidden/>
-                <w:sz w:val="30"/>
-                <w:szCs w:val="30"/>
+                <w:sz w:val="32"/>
+                <w:szCs w:val="32"/>
               </w:rPr>
               <w:fldChar w:fldCharType="begin"/>
             </w:r>
@@ -413,25 +415,25 @@
               <w:rPr>
                 <w:noProof/>
                 <w:webHidden/>
-                <w:sz w:val="30"/>
-                <w:szCs w:val="30"/>
-              </w:rPr>
-              <w:instrText xml:space="preserve"> PAGEREF _Toc129100395 \h </w:instrText>
-            </w:r>
-            <w:r>
-              <w:rPr>
-                <w:noProof/>
-                <w:webHidden/>
-                <w:sz w:val="30"/>
-                <w:szCs w:val="30"/>
-              </w:rPr>
-            </w:r>
-            <w:r>
-              <w:rPr>
-                <w:noProof/>
-                <w:webHidden/>
-                <w:sz w:val="30"/>
-                <w:szCs w:val="30"/>
+                <w:sz w:val="32"/>
+                <w:szCs w:val="32"/>
+              </w:rPr>
+              <w:instrText xml:space="preserve"> PAGEREF _Toc129419280 \h </w:instrText>
+            </w:r>
+            <w:r>
+              <w:rPr>
+                <w:noProof/>
+                <w:webHidden/>
+                <w:sz w:val="32"/>
+                <w:szCs w:val="32"/>
+              </w:rPr>
+            </w:r>
+            <w:r>
+              <w:rPr>
+                <w:noProof/>
+                <w:webHidden/>
+                <w:sz w:val="32"/>
+                <w:szCs w:val="32"/>
               </w:rPr>
               <w:fldChar w:fldCharType="separate"/>
             </w:r>
@@ -439,17 +441,17 @@
               <w:rPr>
                 <w:noProof/>
                 <w:webHidden/>
-                <w:sz w:val="30"/>
-                <w:szCs w:val="30"/>
-              </w:rPr>
-              <w:t>3</w:t>
-            </w:r>
-            <w:r>
-              <w:rPr>
-                <w:noProof/>
-                <w:webHidden/>
-                <w:sz w:val="30"/>
-                <w:szCs w:val="30"/>
+                <w:sz w:val="32"/>
+                <w:szCs w:val="32"/>
+              </w:rPr>
+              <w:t>4</w:t>
+            </w:r>
+            <w:r>
+              <w:rPr>
+                <w:noProof/>
+                <w:webHidden/>
+                <w:sz w:val="32"/>
+                <w:szCs w:val="32"/>
               </w:rPr>
               <w:fldChar w:fldCharType="end"/>
             </w:r>
@@ -464,27 +466,27 @@
             <w:rPr>
               <w:rFonts w:cstheme="minorBidi"/>
               <w:noProof/>
-              <w:sz w:val="30"/>
-              <w:szCs w:val="30"/>
+              <w:sz w:val="32"/>
+              <w:szCs w:val="32"/>
               <w:lang w:val="en-GB" w:eastAsia="en-GB"/>
             </w:rPr>
           </w:pPr>
-          <w:hyperlink w:anchor="_Toc129100396" w:history="1">
+          <w:hyperlink w:anchor="_Toc129419281" w:history="1">
             <w:r>
               <w:rPr>
                 <w:rStyle w:val="Hyperlink"/>
                 <w:noProof/>
-                <w:sz w:val="30"/>
-                <w:szCs w:val="30"/>
-              </w:rPr>
-              <w:t>Queries</w:t>
-            </w:r>
-            <w:r>
-              <w:rPr>
-                <w:noProof/>
-                <w:webHidden/>
-                <w:sz w:val="30"/>
-                <w:szCs w:val="30"/>
+                <w:sz w:val="32"/>
+                <w:szCs w:val="32"/>
+              </w:rPr>
+              <w:t>2. Queries</w:t>
+            </w:r>
+            <w:r>
+              <w:rPr>
+                <w:noProof/>
+                <w:webHidden/>
+                <w:sz w:val="32"/>
+                <w:szCs w:val="32"/>
               </w:rPr>
               <w:tab/>
             </w:r>
@@ -492,8 +494,8 @@
               <w:rPr>
                 <w:noProof/>
                 <w:webHidden/>
-                <w:sz w:val="30"/>
-                <w:szCs w:val="30"/>
+                <w:sz w:val="32"/>
+                <w:szCs w:val="32"/>
               </w:rPr>
               <w:fldChar w:fldCharType="begin"/>
             </w:r>
@@ -501,25 +503,25 @@
               <w:rPr>
                 <w:noProof/>
                 <w:webHidden/>
-                <w:sz w:val="30"/>
-                <w:szCs w:val="30"/>
-              </w:rPr>
-              <w:instrText xml:space="preserve"> PAGEREF _Toc129100396 \h </w:instrText>
-            </w:r>
-            <w:r>
-              <w:rPr>
-                <w:noProof/>
-                <w:webHidden/>
-                <w:sz w:val="30"/>
-                <w:szCs w:val="30"/>
-              </w:rPr>
-            </w:r>
-            <w:r>
-              <w:rPr>
-                <w:noProof/>
-                <w:webHidden/>
-                <w:sz w:val="30"/>
-                <w:szCs w:val="30"/>
+                <w:sz w:val="32"/>
+                <w:szCs w:val="32"/>
+              </w:rPr>
+              <w:instrText xml:space="preserve"> PAGEREF _Toc129419281 \h </w:instrText>
+            </w:r>
+            <w:r>
+              <w:rPr>
+                <w:noProof/>
+                <w:webHidden/>
+                <w:sz w:val="32"/>
+                <w:szCs w:val="32"/>
+              </w:rPr>
+            </w:r>
+            <w:r>
+              <w:rPr>
+                <w:noProof/>
+                <w:webHidden/>
+                <w:sz w:val="32"/>
+                <w:szCs w:val="32"/>
               </w:rPr>
               <w:fldChar w:fldCharType="separate"/>
             </w:r>
@@ -527,17 +529,17 @@
               <w:rPr>
                 <w:noProof/>
                 <w:webHidden/>
-                <w:sz w:val="30"/>
-                <w:szCs w:val="30"/>
-              </w:rPr>
-              <w:t>3</w:t>
-            </w:r>
-            <w:r>
-              <w:rPr>
-                <w:noProof/>
-                <w:webHidden/>
-                <w:sz w:val="30"/>
-                <w:szCs w:val="30"/>
+                <w:sz w:val="32"/>
+                <w:szCs w:val="32"/>
+              </w:rPr>
+              <w:t>5</w:t>
+            </w:r>
+            <w:r>
+              <w:rPr>
+                <w:noProof/>
+                <w:webHidden/>
+                <w:sz w:val="32"/>
+                <w:szCs w:val="32"/>
               </w:rPr>
               <w:fldChar w:fldCharType="end"/>
             </w:r>
@@ -552,27 +554,27 @@
             <w:rPr>
               <w:rFonts w:cstheme="minorBidi"/>
               <w:noProof/>
-              <w:sz w:val="30"/>
-              <w:szCs w:val="30"/>
+              <w:sz w:val="32"/>
+              <w:szCs w:val="32"/>
               <w:lang w:val="en-GB" w:eastAsia="en-GB"/>
             </w:rPr>
           </w:pPr>
-          <w:hyperlink w:anchor="_Toc129100397" w:history="1">
+          <w:hyperlink w:anchor="_Toc129419282" w:history="1">
             <w:r>
               <w:rPr>
                 <w:rStyle w:val="Hyperlink"/>
                 <w:noProof/>
-                <w:sz w:val="30"/>
-                <w:szCs w:val="30"/>
-              </w:rPr>
-              <w:t>Data Analysis</w:t>
-            </w:r>
-            <w:r>
-              <w:rPr>
-                <w:noProof/>
-                <w:webHidden/>
-                <w:sz w:val="30"/>
-                <w:szCs w:val="30"/>
+                <w:sz w:val="32"/>
+                <w:szCs w:val="32"/>
+              </w:rPr>
+              <w:t>3. Data Analysis</w:t>
+            </w:r>
+            <w:r>
+              <w:rPr>
+                <w:noProof/>
+                <w:webHidden/>
+                <w:sz w:val="32"/>
+                <w:szCs w:val="32"/>
               </w:rPr>
               <w:tab/>
             </w:r>
@@ -580,8 +582,8 @@
               <w:rPr>
                 <w:noProof/>
                 <w:webHidden/>
-                <w:sz w:val="30"/>
-                <w:szCs w:val="30"/>
+                <w:sz w:val="32"/>
+                <w:szCs w:val="32"/>
               </w:rPr>
               <w:fldChar w:fldCharType="begin"/>
             </w:r>
@@ -589,25 +591,25 @@
               <w:rPr>
                 <w:noProof/>
                 <w:webHidden/>
-                <w:sz w:val="30"/>
-                <w:szCs w:val="30"/>
-              </w:rPr>
-              <w:instrText xml:space="preserve"> PAGEREF _Toc129100397 \h </w:instrText>
-            </w:r>
-            <w:r>
-              <w:rPr>
-                <w:noProof/>
-                <w:webHidden/>
-                <w:sz w:val="30"/>
-                <w:szCs w:val="30"/>
-              </w:rPr>
-            </w:r>
-            <w:r>
-              <w:rPr>
-                <w:noProof/>
-                <w:webHidden/>
-                <w:sz w:val="30"/>
-                <w:szCs w:val="30"/>
+                <w:sz w:val="32"/>
+                <w:szCs w:val="32"/>
+              </w:rPr>
+              <w:instrText xml:space="preserve"> PAGEREF _Toc129419282 \h </w:instrText>
+            </w:r>
+            <w:r>
+              <w:rPr>
+                <w:noProof/>
+                <w:webHidden/>
+                <w:sz w:val="32"/>
+                <w:szCs w:val="32"/>
+              </w:rPr>
+            </w:r>
+            <w:r>
+              <w:rPr>
+                <w:noProof/>
+                <w:webHidden/>
+                <w:sz w:val="32"/>
+                <w:szCs w:val="32"/>
               </w:rPr>
               <w:fldChar w:fldCharType="separate"/>
             </w:r>
@@ -615,17 +617,17 @@
               <w:rPr>
                 <w:noProof/>
                 <w:webHidden/>
-                <w:sz w:val="30"/>
-                <w:szCs w:val="30"/>
-              </w:rPr>
-              <w:t>3</w:t>
-            </w:r>
-            <w:r>
-              <w:rPr>
-                <w:noProof/>
-                <w:webHidden/>
-                <w:sz w:val="30"/>
-                <w:szCs w:val="30"/>
+                <w:sz w:val="32"/>
+                <w:szCs w:val="32"/>
+              </w:rPr>
+              <w:t>5</w:t>
+            </w:r>
+            <w:r>
+              <w:rPr>
+                <w:noProof/>
+                <w:webHidden/>
+                <w:sz w:val="32"/>
+                <w:szCs w:val="32"/>
               </w:rPr>
               <w:fldChar w:fldCharType="end"/>
             </w:r>
@@ -640,27 +642,27 @@
             <w:rPr>
               <w:rFonts w:cstheme="minorBidi"/>
               <w:noProof/>
-              <w:sz w:val="30"/>
-              <w:szCs w:val="30"/>
+              <w:sz w:val="32"/>
+              <w:szCs w:val="32"/>
               <w:lang w:val="en-GB" w:eastAsia="en-GB"/>
             </w:rPr>
           </w:pPr>
-          <w:hyperlink w:anchor="_Toc129100398" w:history="1">
+          <w:hyperlink w:anchor="_Toc129419283" w:history="1">
             <w:r>
               <w:rPr>
                 <w:rStyle w:val="Hyperlink"/>
                 <w:noProof/>
-                <w:sz w:val="30"/>
-                <w:szCs w:val="30"/>
-              </w:rPr>
-              <w:t>Data collection</w:t>
-            </w:r>
-            <w:r>
-              <w:rPr>
-                <w:noProof/>
-                <w:webHidden/>
-                <w:sz w:val="30"/>
-                <w:szCs w:val="30"/>
+                <w:sz w:val="32"/>
+                <w:szCs w:val="32"/>
+              </w:rPr>
+              <w:t>3.1 Data collection</w:t>
+            </w:r>
+            <w:r>
+              <w:rPr>
+                <w:noProof/>
+                <w:webHidden/>
+                <w:sz w:val="32"/>
+                <w:szCs w:val="32"/>
               </w:rPr>
               <w:tab/>
             </w:r>
@@ -668,8 +670,8 @@
               <w:rPr>
                 <w:noProof/>
                 <w:webHidden/>
-                <w:sz w:val="30"/>
-                <w:szCs w:val="30"/>
+                <w:sz w:val="32"/>
+                <w:szCs w:val="32"/>
               </w:rPr>
               <w:fldChar w:fldCharType="begin"/>
             </w:r>
@@ -677,25 +679,25 @@
               <w:rPr>
                 <w:noProof/>
                 <w:webHidden/>
-                <w:sz w:val="30"/>
-                <w:szCs w:val="30"/>
-              </w:rPr>
-              <w:instrText xml:space="preserve"> PAGEREF _Toc129100398 \h </w:instrText>
-            </w:r>
-            <w:r>
-              <w:rPr>
-                <w:noProof/>
-                <w:webHidden/>
-                <w:sz w:val="30"/>
-                <w:szCs w:val="30"/>
-              </w:rPr>
-            </w:r>
-            <w:r>
-              <w:rPr>
-                <w:noProof/>
-                <w:webHidden/>
-                <w:sz w:val="30"/>
-                <w:szCs w:val="30"/>
+                <w:sz w:val="32"/>
+                <w:szCs w:val="32"/>
+              </w:rPr>
+              <w:instrText xml:space="preserve"> PAGEREF _Toc129419283 \h </w:instrText>
+            </w:r>
+            <w:r>
+              <w:rPr>
+                <w:noProof/>
+                <w:webHidden/>
+                <w:sz w:val="32"/>
+                <w:szCs w:val="32"/>
+              </w:rPr>
+            </w:r>
+            <w:r>
+              <w:rPr>
+                <w:noProof/>
+                <w:webHidden/>
+                <w:sz w:val="32"/>
+                <w:szCs w:val="32"/>
               </w:rPr>
               <w:fldChar w:fldCharType="separate"/>
             </w:r>
@@ -703,17 +705,17 @@
               <w:rPr>
                 <w:noProof/>
                 <w:webHidden/>
-                <w:sz w:val="30"/>
-                <w:szCs w:val="30"/>
-              </w:rPr>
-              <w:t>3</w:t>
-            </w:r>
-            <w:r>
-              <w:rPr>
-                <w:noProof/>
-                <w:webHidden/>
-                <w:sz w:val="30"/>
-                <w:szCs w:val="30"/>
+                <w:sz w:val="32"/>
+                <w:szCs w:val="32"/>
+              </w:rPr>
+              <w:t>5</w:t>
+            </w:r>
+            <w:r>
+              <w:rPr>
+                <w:noProof/>
+                <w:webHidden/>
+                <w:sz w:val="32"/>
+                <w:szCs w:val="32"/>
               </w:rPr>
               <w:fldChar w:fldCharType="end"/>
             </w:r>
@@ -728,27 +730,27 @@
             <w:rPr>
               <w:rFonts w:cstheme="minorBidi"/>
               <w:noProof/>
-              <w:sz w:val="30"/>
-              <w:szCs w:val="30"/>
+              <w:sz w:val="32"/>
+              <w:szCs w:val="32"/>
               <w:lang w:val="en-GB" w:eastAsia="en-GB"/>
             </w:rPr>
           </w:pPr>
-          <w:hyperlink w:anchor="_Toc129100399" w:history="1">
+          <w:hyperlink w:anchor="_Toc129419284" w:history="1">
             <w:r>
               <w:rPr>
                 <w:rStyle w:val="Hyperlink"/>
                 <w:noProof/>
-                <w:sz w:val="30"/>
-                <w:szCs w:val="30"/>
-              </w:rPr>
-              <w:t>Data elaboration</w:t>
-            </w:r>
-            <w:r>
-              <w:rPr>
-                <w:noProof/>
-                <w:webHidden/>
-                <w:sz w:val="30"/>
-                <w:szCs w:val="30"/>
+                <w:sz w:val="32"/>
+                <w:szCs w:val="32"/>
+              </w:rPr>
+              <w:t>2.2 Analyzed events</w:t>
+            </w:r>
+            <w:r>
+              <w:rPr>
+                <w:noProof/>
+                <w:webHidden/>
+                <w:sz w:val="32"/>
+                <w:szCs w:val="32"/>
               </w:rPr>
               <w:tab/>
             </w:r>
@@ -756,8 +758,8 @@
               <w:rPr>
                 <w:noProof/>
                 <w:webHidden/>
-                <w:sz w:val="30"/>
-                <w:szCs w:val="30"/>
+                <w:sz w:val="32"/>
+                <w:szCs w:val="32"/>
               </w:rPr>
               <w:fldChar w:fldCharType="begin"/>
             </w:r>
@@ -765,25 +767,25 @@
               <w:rPr>
                 <w:noProof/>
                 <w:webHidden/>
-                <w:sz w:val="30"/>
-                <w:szCs w:val="30"/>
-              </w:rPr>
-              <w:instrText xml:space="preserve"> PAGEREF _Toc129100399 \h </w:instrText>
-            </w:r>
-            <w:r>
-              <w:rPr>
-                <w:noProof/>
-                <w:webHidden/>
-                <w:sz w:val="30"/>
-                <w:szCs w:val="30"/>
-              </w:rPr>
-            </w:r>
-            <w:r>
-              <w:rPr>
-                <w:noProof/>
-                <w:webHidden/>
-                <w:sz w:val="30"/>
-                <w:szCs w:val="30"/>
+                <w:sz w:val="32"/>
+                <w:szCs w:val="32"/>
+              </w:rPr>
+              <w:instrText xml:space="preserve"> PAGEREF _Toc129419284 \h </w:instrText>
+            </w:r>
+            <w:r>
+              <w:rPr>
+                <w:noProof/>
+                <w:webHidden/>
+                <w:sz w:val="32"/>
+                <w:szCs w:val="32"/>
+              </w:rPr>
+            </w:r>
+            <w:r>
+              <w:rPr>
+                <w:noProof/>
+                <w:webHidden/>
+                <w:sz w:val="32"/>
+                <w:szCs w:val="32"/>
               </w:rPr>
               <w:fldChar w:fldCharType="separate"/>
             </w:r>
@@ -791,17 +793,17 @@
               <w:rPr>
                 <w:noProof/>
                 <w:webHidden/>
-                <w:sz w:val="30"/>
-                <w:szCs w:val="30"/>
-              </w:rPr>
-              <w:t>3</w:t>
-            </w:r>
-            <w:r>
-              <w:rPr>
-                <w:noProof/>
-                <w:webHidden/>
-                <w:sz w:val="30"/>
-                <w:szCs w:val="30"/>
+                <w:sz w:val="32"/>
+                <w:szCs w:val="32"/>
+              </w:rPr>
+              <w:t>6</w:t>
+            </w:r>
+            <w:r>
+              <w:rPr>
+                <w:noProof/>
+                <w:webHidden/>
+                <w:sz w:val="32"/>
+                <w:szCs w:val="32"/>
               </w:rPr>
               <w:fldChar w:fldCharType="end"/>
             </w:r>
@@ -816,27 +818,27 @@
             <w:rPr>
               <w:rFonts w:cstheme="minorBidi"/>
               <w:noProof/>
-              <w:sz w:val="30"/>
-              <w:szCs w:val="30"/>
+              <w:sz w:val="32"/>
+              <w:szCs w:val="32"/>
               <w:lang w:val="en-GB" w:eastAsia="en-GB"/>
             </w:rPr>
           </w:pPr>
-          <w:hyperlink w:anchor="_Toc129100400" w:history="1">
+          <w:hyperlink w:anchor="_Toc129419285" w:history="1">
             <w:r>
               <w:rPr>
                 <w:rStyle w:val="Hyperlink"/>
                 <w:noProof/>
-                <w:sz w:val="30"/>
-                <w:szCs w:val="30"/>
-              </w:rPr>
-              <w:t>Analyzed events</w:t>
-            </w:r>
-            <w:r>
-              <w:rPr>
-                <w:noProof/>
-                <w:webHidden/>
-                <w:sz w:val="30"/>
-                <w:szCs w:val="30"/>
+                <w:sz w:val="32"/>
+                <w:szCs w:val="32"/>
+              </w:rPr>
+              <w:t>3.3 Data elaboration</w:t>
+            </w:r>
+            <w:r>
+              <w:rPr>
+                <w:noProof/>
+                <w:webHidden/>
+                <w:sz w:val="32"/>
+                <w:szCs w:val="32"/>
               </w:rPr>
               <w:tab/>
             </w:r>
@@ -844,8 +846,8 @@
               <w:rPr>
                 <w:noProof/>
                 <w:webHidden/>
-                <w:sz w:val="30"/>
-                <w:szCs w:val="30"/>
+                <w:sz w:val="32"/>
+                <w:szCs w:val="32"/>
               </w:rPr>
               <w:fldChar w:fldCharType="begin"/>
             </w:r>
@@ -853,25 +855,25 @@
               <w:rPr>
                 <w:noProof/>
                 <w:webHidden/>
-                <w:sz w:val="30"/>
-                <w:szCs w:val="30"/>
-              </w:rPr>
-              <w:instrText xml:space="preserve"> PAGEREF _Toc129100400 \h </w:instrText>
-            </w:r>
-            <w:r>
-              <w:rPr>
-                <w:noProof/>
-                <w:webHidden/>
-                <w:sz w:val="30"/>
-                <w:szCs w:val="30"/>
-              </w:rPr>
-            </w:r>
-            <w:r>
-              <w:rPr>
-                <w:noProof/>
-                <w:webHidden/>
-                <w:sz w:val="30"/>
-                <w:szCs w:val="30"/>
+                <w:sz w:val="32"/>
+                <w:szCs w:val="32"/>
+              </w:rPr>
+              <w:instrText xml:space="preserve"> PAGEREF _Toc129419285 \h </w:instrText>
+            </w:r>
+            <w:r>
+              <w:rPr>
+                <w:noProof/>
+                <w:webHidden/>
+                <w:sz w:val="32"/>
+                <w:szCs w:val="32"/>
+              </w:rPr>
+            </w:r>
+            <w:r>
+              <w:rPr>
+                <w:noProof/>
+                <w:webHidden/>
+                <w:sz w:val="32"/>
+                <w:szCs w:val="32"/>
               </w:rPr>
               <w:fldChar w:fldCharType="separate"/>
             </w:r>
@@ -879,17 +881,17 @@
               <w:rPr>
                 <w:noProof/>
                 <w:webHidden/>
-                <w:sz w:val="30"/>
-                <w:szCs w:val="30"/>
-              </w:rPr>
-              <w:t>3</w:t>
-            </w:r>
-            <w:r>
-              <w:rPr>
-                <w:noProof/>
-                <w:webHidden/>
-                <w:sz w:val="30"/>
-                <w:szCs w:val="30"/>
+                <w:sz w:val="32"/>
+                <w:szCs w:val="32"/>
+              </w:rPr>
+              <w:t>6</w:t>
+            </w:r>
+            <w:r>
+              <w:rPr>
+                <w:noProof/>
+                <w:webHidden/>
+                <w:sz w:val="32"/>
+                <w:szCs w:val="32"/>
               </w:rPr>
               <w:fldChar w:fldCharType="end"/>
             </w:r>
@@ -904,27 +906,27 @@
             <w:rPr>
               <w:rFonts w:cstheme="minorBidi"/>
               <w:noProof/>
-              <w:sz w:val="30"/>
-              <w:szCs w:val="30"/>
+              <w:sz w:val="32"/>
+              <w:szCs w:val="32"/>
               <w:lang w:val="en-GB" w:eastAsia="en-GB"/>
             </w:rPr>
           </w:pPr>
-          <w:hyperlink w:anchor="_Toc129100401" w:history="1">
+          <w:hyperlink w:anchor="_Toc129419286" w:history="1">
             <w:r>
               <w:rPr>
                 <w:rStyle w:val="Hyperlink"/>
                 <w:noProof/>
-                <w:sz w:val="30"/>
-                <w:szCs w:val="30"/>
-              </w:rPr>
-              <w:t>Sentiment Analysis</w:t>
-            </w:r>
-            <w:r>
-              <w:rPr>
-                <w:noProof/>
-                <w:webHidden/>
-                <w:sz w:val="30"/>
-                <w:szCs w:val="30"/>
+                <w:sz w:val="32"/>
+                <w:szCs w:val="32"/>
+              </w:rPr>
+              <w:t>3.4 Sentiment Analysis</w:t>
+            </w:r>
+            <w:r>
+              <w:rPr>
+                <w:noProof/>
+                <w:webHidden/>
+                <w:sz w:val="32"/>
+                <w:szCs w:val="32"/>
               </w:rPr>
               <w:tab/>
             </w:r>
@@ -932,8 +934,8 @@
               <w:rPr>
                 <w:noProof/>
                 <w:webHidden/>
-                <w:sz w:val="30"/>
-                <w:szCs w:val="30"/>
+                <w:sz w:val="32"/>
+                <w:szCs w:val="32"/>
               </w:rPr>
               <w:fldChar w:fldCharType="begin"/>
             </w:r>
@@ -941,25 +943,25 @@
               <w:rPr>
                 <w:noProof/>
                 <w:webHidden/>
-                <w:sz w:val="30"/>
-                <w:szCs w:val="30"/>
-              </w:rPr>
-              <w:instrText xml:space="preserve"> PAGEREF _Toc129100401 \h </w:instrText>
-            </w:r>
-            <w:r>
-              <w:rPr>
-                <w:noProof/>
-                <w:webHidden/>
-                <w:sz w:val="30"/>
-                <w:szCs w:val="30"/>
-              </w:rPr>
-            </w:r>
-            <w:r>
-              <w:rPr>
-                <w:noProof/>
-                <w:webHidden/>
-                <w:sz w:val="30"/>
-                <w:szCs w:val="30"/>
+                <w:sz w:val="32"/>
+                <w:szCs w:val="32"/>
+              </w:rPr>
+              <w:instrText xml:space="preserve"> PAGEREF _Toc129419286 \h </w:instrText>
+            </w:r>
+            <w:r>
+              <w:rPr>
+                <w:noProof/>
+                <w:webHidden/>
+                <w:sz w:val="32"/>
+                <w:szCs w:val="32"/>
+              </w:rPr>
+            </w:r>
+            <w:r>
+              <w:rPr>
+                <w:noProof/>
+                <w:webHidden/>
+                <w:sz w:val="32"/>
+                <w:szCs w:val="32"/>
               </w:rPr>
               <w:fldChar w:fldCharType="separate"/>
             </w:r>
@@ -967,17 +969,17 @@
               <w:rPr>
                 <w:noProof/>
                 <w:webHidden/>
-                <w:sz w:val="30"/>
-                <w:szCs w:val="30"/>
-              </w:rPr>
-              <w:t>3</w:t>
-            </w:r>
-            <w:r>
-              <w:rPr>
-                <w:noProof/>
-                <w:webHidden/>
-                <w:sz w:val="30"/>
-                <w:szCs w:val="30"/>
+                <w:sz w:val="32"/>
+                <w:szCs w:val="32"/>
+              </w:rPr>
+              <w:t>6</w:t>
+            </w:r>
+            <w:r>
+              <w:rPr>
+                <w:noProof/>
+                <w:webHidden/>
+                <w:sz w:val="32"/>
+                <w:szCs w:val="32"/>
               </w:rPr>
               <w:fldChar w:fldCharType="end"/>
             </w:r>
@@ -992,27 +994,27 @@
             <w:rPr>
               <w:rFonts w:cstheme="minorBidi"/>
               <w:noProof/>
-              <w:sz w:val="30"/>
-              <w:szCs w:val="30"/>
+              <w:sz w:val="32"/>
+              <w:szCs w:val="32"/>
               <w:lang w:val="en-GB" w:eastAsia="en-GB"/>
             </w:rPr>
           </w:pPr>
-          <w:hyperlink w:anchor="_Toc129100402" w:history="1">
+          <w:hyperlink w:anchor="_Toc129419287" w:history="1">
             <w:r>
               <w:rPr>
                 <w:rStyle w:val="Hyperlink"/>
                 <w:noProof/>
-                <w:sz w:val="30"/>
-                <w:szCs w:val="30"/>
-              </w:rPr>
-              <w:t>Data visualization</w:t>
-            </w:r>
-            <w:r>
-              <w:rPr>
-                <w:noProof/>
-                <w:webHidden/>
-                <w:sz w:val="30"/>
-                <w:szCs w:val="30"/>
+                <w:sz w:val="32"/>
+                <w:szCs w:val="32"/>
+              </w:rPr>
+              <w:t>3.5 Data visualization</w:t>
+            </w:r>
+            <w:r>
+              <w:rPr>
+                <w:noProof/>
+                <w:webHidden/>
+                <w:sz w:val="32"/>
+                <w:szCs w:val="32"/>
               </w:rPr>
               <w:tab/>
             </w:r>
@@ -1020,8 +1022,8 @@
               <w:rPr>
                 <w:noProof/>
                 <w:webHidden/>
-                <w:sz w:val="30"/>
-                <w:szCs w:val="30"/>
+                <w:sz w:val="32"/>
+                <w:szCs w:val="32"/>
               </w:rPr>
               <w:fldChar w:fldCharType="begin"/>
             </w:r>
@@ -1029,25 +1031,25 @@
               <w:rPr>
                 <w:noProof/>
                 <w:webHidden/>
-                <w:sz w:val="30"/>
-                <w:szCs w:val="30"/>
-              </w:rPr>
-              <w:instrText xml:space="preserve"> PAGEREF _Toc129100402 \h </w:instrText>
-            </w:r>
-            <w:r>
-              <w:rPr>
-                <w:noProof/>
-                <w:webHidden/>
-                <w:sz w:val="30"/>
-                <w:szCs w:val="30"/>
-              </w:rPr>
-            </w:r>
-            <w:r>
-              <w:rPr>
-                <w:noProof/>
-                <w:webHidden/>
-                <w:sz w:val="30"/>
-                <w:szCs w:val="30"/>
+                <w:sz w:val="32"/>
+                <w:szCs w:val="32"/>
+              </w:rPr>
+              <w:instrText xml:space="preserve"> PAGEREF _Toc129419287 \h </w:instrText>
+            </w:r>
+            <w:r>
+              <w:rPr>
+                <w:noProof/>
+                <w:webHidden/>
+                <w:sz w:val="32"/>
+                <w:szCs w:val="32"/>
+              </w:rPr>
+            </w:r>
+            <w:r>
+              <w:rPr>
+                <w:noProof/>
+                <w:webHidden/>
+                <w:sz w:val="32"/>
+                <w:szCs w:val="32"/>
               </w:rPr>
               <w:fldChar w:fldCharType="separate"/>
             </w:r>
@@ -1055,17 +1057,17 @@
               <w:rPr>
                 <w:noProof/>
                 <w:webHidden/>
-                <w:sz w:val="30"/>
-                <w:szCs w:val="30"/>
-              </w:rPr>
-              <w:t>3</w:t>
-            </w:r>
-            <w:r>
-              <w:rPr>
-                <w:noProof/>
-                <w:webHidden/>
-                <w:sz w:val="30"/>
-                <w:szCs w:val="30"/>
+                <w:sz w:val="32"/>
+                <w:szCs w:val="32"/>
+              </w:rPr>
+              <w:t>6</w:t>
+            </w:r>
+            <w:r>
+              <w:rPr>
+                <w:noProof/>
+                <w:webHidden/>
+                <w:sz w:val="32"/>
+                <w:szCs w:val="32"/>
               </w:rPr>
               <w:fldChar w:fldCharType="end"/>
             </w:r>
@@ -1080,27 +1082,27 @@
             <w:rPr>
               <w:rFonts w:cstheme="minorBidi"/>
               <w:noProof/>
-              <w:sz w:val="30"/>
-              <w:szCs w:val="30"/>
+              <w:sz w:val="32"/>
+              <w:szCs w:val="32"/>
               <w:lang w:val="en-GB" w:eastAsia="en-GB"/>
             </w:rPr>
           </w:pPr>
-          <w:hyperlink w:anchor="_Toc129100403" w:history="1">
+          <w:hyperlink w:anchor="_Toc129419288" w:history="1">
             <w:r>
               <w:rPr>
                 <w:rStyle w:val="Hyperlink"/>
                 <w:noProof/>
-                <w:sz w:val="30"/>
-                <w:szCs w:val="30"/>
-              </w:rPr>
-              <w:t>Conclusions</w:t>
-            </w:r>
-            <w:r>
-              <w:rPr>
-                <w:noProof/>
-                <w:webHidden/>
-                <w:sz w:val="30"/>
-                <w:szCs w:val="30"/>
+                <w:sz w:val="32"/>
+                <w:szCs w:val="32"/>
+              </w:rPr>
+              <w:t>4. Conclusions</w:t>
+            </w:r>
+            <w:r>
+              <w:rPr>
+                <w:noProof/>
+                <w:webHidden/>
+                <w:sz w:val="32"/>
+                <w:szCs w:val="32"/>
               </w:rPr>
               <w:tab/>
             </w:r>
@@ -1108,8 +1110,8 @@
               <w:rPr>
                 <w:noProof/>
                 <w:webHidden/>
-                <w:sz w:val="30"/>
-                <w:szCs w:val="30"/>
+                <w:sz w:val="32"/>
+                <w:szCs w:val="32"/>
               </w:rPr>
               <w:fldChar w:fldCharType="begin"/>
             </w:r>
@@ -1117,25 +1119,25 @@
               <w:rPr>
                 <w:noProof/>
                 <w:webHidden/>
-                <w:sz w:val="30"/>
-                <w:szCs w:val="30"/>
-              </w:rPr>
-              <w:instrText xml:space="preserve"> PAGEREF _Toc129100403 \h </w:instrText>
-            </w:r>
-            <w:r>
-              <w:rPr>
-                <w:noProof/>
-                <w:webHidden/>
-                <w:sz w:val="30"/>
-                <w:szCs w:val="30"/>
-              </w:rPr>
-            </w:r>
-            <w:r>
-              <w:rPr>
-                <w:noProof/>
-                <w:webHidden/>
-                <w:sz w:val="30"/>
-                <w:szCs w:val="30"/>
+                <w:sz w:val="32"/>
+                <w:szCs w:val="32"/>
+              </w:rPr>
+              <w:instrText xml:space="preserve"> PAGEREF _Toc129419288 \h </w:instrText>
+            </w:r>
+            <w:r>
+              <w:rPr>
+                <w:noProof/>
+                <w:webHidden/>
+                <w:sz w:val="32"/>
+                <w:szCs w:val="32"/>
+              </w:rPr>
+            </w:r>
+            <w:r>
+              <w:rPr>
+                <w:noProof/>
+                <w:webHidden/>
+                <w:sz w:val="32"/>
+                <w:szCs w:val="32"/>
               </w:rPr>
               <w:fldChar w:fldCharType="separate"/>
             </w:r>
@@ -1143,17 +1145,17 @@
               <w:rPr>
                 <w:noProof/>
                 <w:webHidden/>
-                <w:sz w:val="30"/>
-                <w:szCs w:val="30"/>
-              </w:rPr>
-              <w:t>3</w:t>
-            </w:r>
-            <w:r>
-              <w:rPr>
-                <w:noProof/>
-                <w:webHidden/>
-                <w:sz w:val="30"/>
-                <w:szCs w:val="30"/>
+                <w:sz w:val="32"/>
+                <w:szCs w:val="32"/>
+              </w:rPr>
+              <w:t>6</w:t>
+            </w:r>
+            <w:r>
+              <w:rPr>
+                <w:noProof/>
+                <w:webHidden/>
+                <w:sz w:val="32"/>
+                <w:szCs w:val="32"/>
               </w:rPr>
               <w:fldChar w:fldCharType="end"/>
             </w:r>
@@ -1170,8 +1172,8 @@
             <w:rPr>
               <w:b/>
               <w:bCs/>
-              <w:sz w:val="30"/>
-              <w:szCs w:val="30"/>
+              <w:sz w:val="40"/>
+              <w:szCs w:val="40"/>
             </w:rPr>
             <w:fldChar w:fldCharType="end"/>
           </w:r>
@@ -1299,7 +1301,7 @@
           <w:szCs w:val="52"/>
         </w:rPr>
       </w:pPr>
-      <w:bookmarkStart w:id="0" w:name="_Toc129100394"/>
+      <w:bookmarkStart w:id="0" w:name="_Toc129419279"/>
       <w:r>
         <w:rPr>
           <w:sz w:val="52"/>
@@ -1330,77 +1332,7 @@
           <w:sz w:val="28"/>
           <w:szCs w:val="28"/>
         </w:rPr>
-        <w:t>This report will detail the behavio</w:t>
-      </w:r>
-      <w:r>
-        <w:rPr>
-          <w:sz w:val="28"/>
-          <w:szCs w:val="28"/>
-        </w:rPr>
-        <w:t>u</w:t>
-      </w:r>
-      <w:r>
-        <w:rPr>
-          <w:sz w:val="28"/>
-          <w:szCs w:val="28"/>
-        </w:rPr>
-        <w:t xml:space="preserve">r of users on a </w:t>
-      </w:r>
-      <w:r>
-        <w:rPr>
-          <w:sz w:val="28"/>
-          <w:szCs w:val="28"/>
-        </w:rPr>
-        <w:t xml:space="preserve">social media </w:t>
-      </w:r>
-      <w:r>
-        <w:rPr>
-          <w:sz w:val="28"/>
-          <w:szCs w:val="28"/>
-        </w:rPr>
-        <w:t>platform after witnessing actions committed by members of a certain</w:t>
-      </w:r>
-      <w:r>
-        <w:rPr>
-          <w:sz w:val="28"/>
-          <w:szCs w:val="28"/>
-        </w:rPr>
-        <w:t xml:space="preserve"> social</w:t>
-      </w:r>
-      <w:r>
-        <w:rPr>
-          <w:sz w:val="28"/>
-          <w:szCs w:val="28"/>
-        </w:rPr>
-        <w:t xml:space="preserve"> movement</w:t>
-      </w:r>
-      <w:r>
-        <w:rPr>
-          <w:sz w:val="28"/>
-          <w:szCs w:val="28"/>
-        </w:rPr>
-        <w:t xml:space="preserve"> regarding the climate crisis</w:t>
-      </w:r>
-      <w:r>
-        <w:rPr>
-          <w:sz w:val="28"/>
-          <w:szCs w:val="28"/>
-        </w:rPr>
-        <w:t>, and then observing opinions regarding it. The movement in question is fighting to disseminate a warning message to as many people as possible who are willing to listen. Recently, activity has increased due to a single event that led to the spread of similar behavio</w:t>
-      </w:r>
-      <w:r>
-        <w:rPr>
-          <w:sz w:val="28"/>
-          <w:szCs w:val="28"/>
-        </w:rPr>
-        <w:t>u</w:t>
-      </w:r>
-      <w:r>
-        <w:rPr>
-          <w:sz w:val="28"/>
-          <w:szCs w:val="28"/>
-        </w:rPr>
-        <w:t>r by other members of the same movement, resulting in an increase in online searches and discussions about it.</w:t>
+        <w:t>This report will detail the behaviour of users on a social media platform after witnessing actions committed by members of a certain social movement regarding the climate crisis, and then observing opinions regarding it. The movement in question is fighting to disseminate a warning message to as many people as possible who are willing to listen. Recently, activity has increased due to a single event that led to the spread of similar behaviour by other members of the same movement, resulting in an increase in online searches and discussions about it.</w:t>
       </w:r>
     </w:p>
     <w:p>
@@ -1488,6 +1420,7 @@
           <w:szCs w:val="48"/>
         </w:rPr>
       </w:pPr>
+      <w:bookmarkStart w:id="1" w:name="_Toc129419280"/>
       <w:r>
         <w:rPr>
           <w:sz w:val="48"/>
@@ -1502,6 +1435,7 @@
         </w:rPr>
         <w:t>Context</w:t>
       </w:r>
+      <w:bookmarkEnd w:id="1"/>
     </w:p>
     <w:p>
       <w:pPr>
@@ -1634,43 +1568,72 @@
           <w:szCs w:val="52"/>
         </w:rPr>
       </w:pPr>
-      <w:bookmarkStart w:id="1" w:name="_Toc129100396"/>
+      <w:bookmarkStart w:id="2" w:name="_Toc129419281"/>
       <w:r>
         <w:rPr>
           <w:sz w:val="52"/>
           <w:szCs w:val="52"/>
         </w:rPr>
-        <w:t>Queries</w:t>
-      </w:r>
-      <w:bookmarkEnd w:id="1"/>
-    </w:p>
-    <w:p>
-      <w:pPr>
-        <w:pStyle w:val="Heading1"/>
-      </w:pPr>
-      <w:bookmarkStart w:id="2" w:name="_Toc129100397"/>
-      <w:r>
-        <w:t>Data Analysis</w:t>
-      </w:r>
-      <w:bookmarkEnd w:id="2"/>
-    </w:p>
-    <w:p>
-      <w:pPr>
-        <w:pStyle w:val="Heading2"/>
+        <w:t xml:space="preserve">2. </w:t>
+      </w:r>
+      <w:r>
         <w:rPr>
           <w:sz w:val="52"/>
           <w:szCs w:val="52"/>
         </w:rPr>
-      </w:pPr>
-      <w:bookmarkStart w:id="3" w:name="_Toc129100398"/>
-      <w:r>
+        <w:t>Queries</w:t>
+      </w:r>
+      <w:bookmarkEnd w:id="2"/>
+    </w:p>
+    <w:p>
+      <w:pPr>
+        <w:pStyle w:val="Heading1"/>
         <w:rPr>
           <w:sz w:val="52"/>
           <w:szCs w:val="52"/>
         </w:rPr>
+      </w:pPr>
+      <w:bookmarkStart w:id="3" w:name="_Toc129419282"/>
+      <w:r>
+        <w:rPr>
+          <w:sz w:val="52"/>
+          <w:szCs w:val="52"/>
+        </w:rPr>
+        <w:t xml:space="preserve">3. </w:t>
+      </w:r>
+      <w:r>
+        <w:rPr>
+          <w:sz w:val="52"/>
+          <w:szCs w:val="52"/>
+        </w:rPr>
+        <w:t>Data Analysis</w:t>
+      </w:r>
+      <w:bookmarkEnd w:id="3"/>
+    </w:p>
+    <w:p>
+      <w:pPr>
+        <w:pStyle w:val="Heading2"/>
+        <w:rPr>
+          <w:sz w:val="44"/>
+          <w:szCs w:val="44"/>
+        </w:rPr>
+      </w:pPr>
+      <w:bookmarkStart w:id="4" w:name="_Toc129419283"/>
+      <w:r>
+        <w:rPr>
+          <w:sz w:val="44"/>
+          <w:szCs w:val="44"/>
+        </w:rPr>
+        <w:t xml:space="preserve">3.1 </w:t>
+      </w:r>
+      <w:r>
+        <w:rPr>
+          <w:sz w:val="44"/>
+          <w:szCs w:val="44"/>
+        </w:rPr>
         <w:t>Data collection</w:t>
       </w:r>
-      <w:bookmarkEnd w:id="3"/>
+      <w:bookmarkEnd w:id="4"/>
     </w:p>
     <w:p>
       <w:pPr>
@@ -1815,56 +1778,126 @@
     <w:p>
       <w:pPr>
         <w:pStyle w:val="Heading2"/>
-      </w:pPr>
-      <w:bookmarkStart w:id="4" w:name="_Toc129100399"/>
-      <w:r>
+        <w:rPr>
+          <w:sz w:val="44"/>
+          <w:szCs w:val="44"/>
+        </w:rPr>
+      </w:pPr>
+      <w:bookmarkStart w:id="5" w:name="_Toc129419284"/>
+      <w:r>
+        <w:rPr>
+          <w:sz w:val="44"/>
+          <w:szCs w:val="44"/>
+        </w:rPr>
+        <w:lastRenderedPageBreak/>
+        <w:t xml:space="preserve">2.2 </w:t>
+      </w:r>
+      <w:r>
+        <w:rPr>
+          <w:sz w:val="44"/>
+          <w:szCs w:val="44"/>
+        </w:rPr>
+        <w:t>Analyzed events</w:t>
+      </w:r>
+      <w:bookmarkEnd w:id="5"/>
+    </w:p>
+    <w:p>
+      <w:pPr>
+        <w:pStyle w:val="Heading2"/>
+        <w:rPr>
+          <w:sz w:val="44"/>
+          <w:szCs w:val="44"/>
+        </w:rPr>
+      </w:pPr>
+      <w:bookmarkStart w:id="6" w:name="_Toc129419285"/>
+      <w:r>
+        <w:rPr>
+          <w:sz w:val="44"/>
+          <w:szCs w:val="44"/>
+        </w:rPr>
+        <w:t xml:space="preserve">3.3 </w:t>
+      </w:r>
+      <w:r>
+        <w:rPr>
+          <w:sz w:val="44"/>
+          <w:szCs w:val="44"/>
+        </w:rPr>
         <w:t>Data elaboration</w:t>
       </w:r>
-      <w:bookmarkEnd w:id="4"/>
+      <w:bookmarkEnd w:id="6"/>
     </w:p>
     <w:p>
       <w:pPr>
         <w:pStyle w:val="Heading2"/>
-      </w:pPr>
-      <w:bookmarkStart w:id="5" w:name="_Toc129100400"/>
-      <w:r>
-        <w:t>Analyzed events</w:t>
-      </w:r>
-      <w:bookmarkEnd w:id="5"/>
+        <w:rPr>
+          <w:sz w:val="44"/>
+          <w:szCs w:val="44"/>
+        </w:rPr>
+      </w:pPr>
+      <w:bookmarkStart w:id="7" w:name="_Toc129419286"/>
+      <w:r>
+        <w:rPr>
+          <w:sz w:val="44"/>
+          <w:szCs w:val="44"/>
+        </w:rPr>
+        <w:t xml:space="preserve">3.4 </w:t>
+      </w:r>
+      <w:r>
+        <w:rPr>
+          <w:sz w:val="44"/>
+          <w:szCs w:val="44"/>
+        </w:rPr>
+        <w:t>Sentiment Analysis</w:t>
+      </w:r>
+      <w:bookmarkEnd w:id="7"/>
     </w:p>
     <w:p>
       <w:pPr>
         <w:pStyle w:val="Heading2"/>
-      </w:pPr>
-      <w:bookmarkStart w:id="6" w:name="_Toc129100401"/>
-      <w:r>
-        <w:t>Sentiment Analysis</w:t>
-      </w:r>
-      <w:bookmarkEnd w:id="6"/>
-    </w:p>
-    <w:p>
-      <w:pPr>
-        <w:pStyle w:val="Heading2"/>
-        <w:rPr>
+        <w:rPr>
+          <w:sz w:val="44"/>
+          <w:szCs w:val="44"/>
           <w:lang w:val="en-US"/>
         </w:rPr>
       </w:pPr>
-      <w:bookmarkStart w:id="7" w:name="_Toc129100402"/>
-      <w:r>
+      <w:bookmarkStart w:id="8" w:name="_Toc129419287"/>
+      <w:r>
+        <w:rPr>
+          <w:sz w:val="44"/>
+          <w:szCs w:val="44"/>
+        </w:rPr>
+        <w:t xml:space="preserve">3.5 </w:t>
+      </w:r>
+      <w:r>
+        <w:rPr>
+          <w:sz w:val="44"/>
+          <w:szCs w:val="44"/>
+        </w:rPr>
         <w:t>Data visualization</w:t>
       </w:r>
-      <w:bookmarkEnd w:id="7"/>
+      <w:bookmarkEnd w:id="8"/>
     </w:p>
     <w:p/>
     <w:p>
       <w:pPr>
         <w:pStyle w:val="Heading1"/>
       </w:pPr>
-      <w:bookmarkStart w:id="8" w:name="_Toc129100403"/>
-      <w:r>
+      <w:bookmarkStart w:id="9" w:name="_Toc129419288"/>
+      <w:r>
+        <w:rPr>
+          <w:sz w:val="52"/>
+          <w:szCs w:val="52"/>
+        </w:rPr>
+        <w:t xml:space="preserve">4. </w:t>
+      </w:r>
+      <w:r>
+        <w:rPr>
+          <w:sz w:val="52"/>
+          <w:szCs w:val="52"/>
+        </w:rPr>
         <w:t>Conclusions</w:t>
       </w:r>
-      <w:bookmarkEnd w:id="8"/>
+      <w:bookmarkEnd w:id="9"/>
     </w:p>
     <w:sectPr>
       <w:pgSz w:w="12240" w:h="15840"/>

</xml_diff>

<commit_message>
Continuazione report e agiunta funzioni Finire l'analisi completa entro martedì
</commit_message>
<xml_diff>
--- a/Report/SNA_Report.docx
+++ b/Report/SNA_Report.docx
@@ -2110,7 +2110,122 @@
         <w:t>The events considered for the social media analysis include: Trends: Keyword and phrase trends are one of the most important factors considered during social media analysis. These trends can provide information about users' opinions and preferences regarding certain topics. Sentiment: Sentiment is another important factor considered during social media analysis. This factor seeks to identify whether a tweet or post contains positive, negative, or neutral emotions, helping to understand users' viewpoints on a particular topic. Advertising campaigns: Social media advertising campaigns can have a significant impact on users' opinions. Social media analysis can help evaluate the effectiveness of these campaigns and understand whether they are achieving their goals. User interactions: Social media analysis can also consider user interactions, such as likes, comments, and shares. These interactions can provide information about users' level of engagement regarding a particular topic.</w:t>
       </w:r>
     </w:p>
-    <w:p/>
+    <w:p>
+      <w:pPr>
+        <w:rPr>
+          <w:sz w:val="28"/>
+          <w:szCs w:val="28"/>
+        </w:rPr>
+      </w:pPr>
+      <w:r>
+        <w:rPr>
+          <w:sz w:val="28"/>
+          <w:szCs w:val="28"/>
+        </w:rPr>
+        <w:t>The 4 main events that we’ve analysed each took place in a different country based on their official language:</w:t>
+      </w:r>
+    </w:p>
+    <w:p>
+      <w:pPr>
+        <w:pStyle w:val="ListParagraph"/>
+        <w:numPr>
+          <w:ilvl w:val="0"/>
+          <w:numId w:val="5"/>
+        </w:numPr>
+        <w:rPr>
+          <w:sz w:val="28"/>
+          <w:szCs w:val="28"/>
+        </w:rPr>
+      </w:pPr>
+      <w:r>
+        <w:rPr>
+          <w:sz w:val="28"/>
+          <w:szCs w:val="28"/>
+        </w:rPr>
+        <w:t xml:space="preserve">The </w:t>
+      </w:r>
+      <w:r>
+        <w:rPr>
+          <w:sz w:val="28"/>
+          <w:szCs w:val="28"/>
+        </w:rPr>
+        <w:t>incident occurred at Louvre in Paris.</w:t>
+      </w:r>
+    </w:p>
+    <w:p>
+      <w:pPr>
+        <w:pStyle w:val="ListParagraph"/>
+        <w:numPr>
+          <w:ilvl w:val="0"/>
+          <w:numId w:val="5"/>
+        </w:numPr>
+        <w:rPr>
+          <w:sz w:val="28"/>
+          <w:szCs w:val="28"/>
+        </w:rPr>
+      </w:pPr>
+      <w:r>
+        <w:rPr>
+          <w:sz w:val="28"/>
+          <w:szCs w:val="28"/>
+        </w:rPr>
+        <w:t>The incident occurred at the national gallery of art in London.</w:t>
+      </w:r>
+    </w:p>
+    <w:p>
+      <w:pPr>
+        <w:pStyle w:val="ListParagraph"/>
+        <w:numPr>
+          <w:ilvl w:val="0"/>
+          <w:numId w:val="5"/>
+        </w:numPr>
+        <w:rPr>
+          <w:sz w:val="28"/>
+          <w:szCs w:val="28"/>
+        </w:rPr>
+      </w:pPr>
+      <w:r>
+        <w:rPr>
+          <w:sz w:val="28"/>
+          <w:szCs w:val="28"/>
+        </w:rPr>
+        <w:t xml:space="preserve">The incident occurred at the Uffizi gallery in </w:t>
+      </w:r>
+      <w:r>
+        <w:rPr>
+          <w:sz w:val="28"/>
+          <w:szCs w:val="28"/>
+        </w:rPr>
+        <w:t>Florence</w:t>
+      </w:r>
+      <w:r>
+        <w:rPr>
+          <w:sz w:val="28"/>
+          <w:szCs w:val="28"/>
+        </w:rPr>
+        <w:t>.</w:t>
+      </w:r>
+    </w:p>
+    <w:p>
+      <w:pPr>
+        <w:pStyle w:val="ListParagraph"/>
+        <w:numPr>
+          <w:ilvl w:val="0"/>
+          <w:numId w:val="5"/>
+        </w:numPr>
+        <w:rPr>
+          <w:sz w:val="28"/>
+          <w:szCs w:val="28"/>
+        </w:rPr>
+      </w:pPr>
+      <w:r>
+        <w:rPr>
+          <w:sz w:val="28"/>
+          <w:szCs w:val="28"/>
+        </w:rPr>
+        <w:t>The incident occurred at the Prado’s museum in Madrid.</w:t>
+      </w:r>
+    </w:p>
     <w:p>
       <w:pPr>
         <w:pStyle w:val="Heading2"/>
@@ -2145,6 +2260,64 @@
     </w:p>
     <w:p>
       <w:pPr>
+        <w:rPr>
+          <w:sz w:val="28"/>
+          <w:szCs w:val="28"/>
+        </w:rPr>
+      </w:pPr>
+      <w:r>
+        <w:rPr>
+          <w:sz w:val="28"/>
+          <w:szCs w:val="28"/>
+        </w:rPr>
+        <w:t>For each analysed event we’ve used a set of keywords and hashtags to reduce the unnecessary data we ‘ve collected</w:t>
+      </w:r>
+      <w:r>
+        <w:rPr>
+          <w:sz w:val="28"/>
+          <w:szCs w:val="28"/>
+        </w:rPr>
+        <w:t xml:space="preserve">; avoiding data noise its quite impossible to accomplish so even after using specific keywords we had to </w:t>
+      </w:r>
+      <w:r>
+        <w:rPr>
+          <w:sz w:val="28"/>
+          <w:szCs w:val="28"/>
+        </w:rPr>
+        <w:t>filter the dataframe</w:t>
+      </w:r>
+      <w:r>
+        <w:rPr>
+          <w:sz w:val="28"/>
+          <w:szCs w:val="28"/>
+        </w:rPr>
+        <w:t>.</w:t>
+      </w:r>
+    </w:p>
+    <w:p>
+      <w:pPr>
+        <w:rPr>
+          <w:sz w:val="28"/>
+          <w:szCs w:val="28"/>
+        </w:rPr>
+      </w:pPr>
+      <w:r>
+        <w:rPr>
+          <w:sz w:val="28"/>
+          <w:szCs w:val="28"/>
+        </w:rPr>
+        <w:t>The total amount of data collected is around 5.7GB which is a great amount</w:t>
+      </w:r>
+      <w:r>
+        <w:rPr>
+          <w:sz w:val="28"/>
+          <w:szCs w:val="28"/>
+        </w:rPr>
+        <w:t>.</w:t>
+      </w:r>
+    </w:p>
+    <w:p>
+      <w:pPr>
         <w:pStyle w:val="Heading2"/>
         <w:rPr>
           <w:sz w:val="44"/>
@@ -2157,6 +2330,7 @@
           <w:sz w:val="44"/>
           <w:szCs w:val="44"/>
         </w:rPr>
+        <w:lastRenderedPageBreak/>
         <w:t>4</w:t>
       </w:r>
       <w:r>
@@ -2171,9 +2345,16 @@
           <w:sz w:val="44"/>
           <w:szCs w:val="44"/>
         </w:rPr>
-        <w:t>Sentiment Analysis</w:t>
+        <w:t>Sentiment Analysi</w:t>
       </w:r>
       <w:bookmarkEnd w:id="7"/>
+      <w:r>
+        <w:rPr>
+          <w:sz w:val="44"/>
+          <w:szCs w:val="44"/>
+        </w:rPr>
+        <w:t>s</w:t>
+      </w:r>
     </w:p>
     <w:p>
       <w:pPr>
@@ -2363,6 +2544,95 @@
     </w:lvl>
   </w:abstractNum>
   <w:abstractNum w:abstractNumId="1" w15:restartNumberingAfterBreak="0">
+    <w:nsid w:val="0A9E734C"/>
+    <w:multiLevelType w:val="hybridMultilevel"/>
+    <w:tmpl w:val="6254B4E8"/>
+    <w:lvl w:ilvl="0" w:tplc="6914BE84">
+      <w:start w:val="1"/>
+      <w:numFmt w:val="decimal"/>
+      <w:lvlText w:val="%1-"/>
+      <w:lvlJc w:val="left"/>
+      <w:pPr>
+        <w:ind w:left="720" w:hanging="360"/>
+      </w:pPr>
+      <w:rPr>
+        <w:rFonts w:hint="default"/>
+      </w:rPr>
+    </w:lvl>
+    <w:lvl w:ilvl="1" w:tplc="08090019" w:tentative="1">
+      <w:start w:val="1"/>
+      <w:numFmt w:val="lowerLetter"/>
+      <w:lvlText w:val="%2."/>
+      <w:lvlJc w:val="left"/>
+      <w:pPr>
+        <w:ind w:left="1440" w:hanging="360"/>
+      </w:pPr>
+    </w:lvl>
+    <w:lvl w:ilvl="2" w:tplc="0809001B" w:tentative="1">
+      <w:start w:val="1"/>
+      <w:numFmt w:val="lowerRoman"/>
+      <w:lvlText w:val="%3."/>
+      <w:lvlJc w:val="right"/>
+      <w:pPr>
+        <w:ind w:left="2160" w:hanging="180"/>
+      </w:pPr>
+    </w:lvl>
+    <w:lvl w:ilvl="3" w:tplc="0809000F" w:tentative="1">
+      <w:start w:val="1"/>
+      <w:numFmt w:val="decimal"/>
+      <w:lvlText w:val="%4."/>
+      <w:lvlJc w:val="left"/>
+      <w:pPr>
+        <w:ind w:left="2880" w:hanging="360"/>
+      </w:pPr>
+    </w:lvl>
+    <w:lvl w:ilvl="4" w:tplc="08090019" w:tentative="1">
+      <w:start w:val="1"/>
+      <w:numFmt w:val="lowerLetter"/>
+      <w:lvlText w:val="%5."/>
+      <w:lvlJc w:val="left"/>
+      <w:pPr>
+        <w:ind w:left="3600" w:hanging="360"/>
+      </w:pPr>
+    </w:lvl>
+    <w:lvl w:ilvl="5" w:tplc="0809001B" w:tentative="1">
+      <w:start w:val="1"/>
+      <w:numFmt w:val="lowerRoman"/>
+      <w:lvlText w:val="%6."/>
+      <w:lvlJc w:val="right"/>
+      <w:pPr>
+        <w:ind w:left="4320" w:hanging="180"/>
+      </w:pPr>
+    </w:lvl>
+    <w:lvl w:ilvl="6" w:tplc="0809000F" w:tentative="1">
+      <w:start w:val="1"/>
+      <w:numFmt w:val="decimal"/>
+      <w:lvlText w:val="%7."/>
+      <w:lvlJc w:val="left"/>
+      <w:pPr>
+        <w:ind w:left="5040" w:hanging="360"/>
+      </w:pPr>
+    </w:lvl>
+    <w:lvl w:ilvl="7" w:tplc="08090019" w:tentative="1">
+      <w:start w:val="1"/>
+      <w:numFmt w:val="lowerLetter"/>
+      <w:lvlText w:val="%8."/>
+      <w:lvlJc w:val="left"/>
+      <w:pPr>
+        <w:ind w:left="5760" w:hanging="360"/>
+      </w:pPr>
+    </w:lvl>
+    <w:lvl w:ilvl="8" w:tplc="0809001B" w:tentative="1">
+      <w:start w:val="1"/>
+      <w:numFmt w:val="lowerRoman"/>
+      <w:lvlText w:val="%9."/>
+      <w:lvlJc w:val="right"/>
+      <w:pPr>
+        <w:ind w:left="6480" w:hanging="180"/>
+      </w:pPr>
+    </w:lvl>
+  </w:abstractNum>
+  <w:abstractNum w:abstractNumId="2" w15:restartNumberingAfterBreak="0">
     <w:nsid w:val="0F2359BC"/>
     <w:multiLevelType w:val="hybridMultilevel"/>
     <w:tmpl w:val="F6F4B84A"/>
@@ -2451,7 +2721,7 @@
       </w:pPr>
     </w:lvl>
   </w:abstractNum>
-  <w:abstractNum w:abstractNumId="2" w15:restartNumberingAfterBreak="0">
+  <w:abstractNum w:abstractNumId="3" w15:restartNumberingAfterBreak="0">
     <w:nsid w:val="2E133A80"/>
     <w:multiLevelType w:val="hybridMultilevel"/>
     <w:tmpl w:val="408CAB30"/>
@@ -2540,7 +2810,7 @@
       </w:pPr>
     </w:lvl>
   </w:abstractNum>
-  <w:abstractNum w:abstractNumId="3" w15:restartNumberingAfterBreak="0">
+  <w:abstractNum w:abstractNumId="4" w15:restartNumberingAfterBreak="0">
     <w:nsid w:val="5AF36F62"/>
     <w:multiLevelType w:val="hybridMultilevel"/>
     <w:tmpl w:val="48DC744A"/>
@@ -2630,16 +2900,19 @@
     </w:lvl>
   </w:abstractNum>
   <w:num w:numId="1" w16cid:durableId="480734017">
-    <w:abstractNumId w:val="1"/>
+    <w:abstractNumId w:val="2"/>
   </w:num>
   <w:num w:numId="2" w16cid:durableId="1983805064">
-    <w:abstractNumId w:val="3"/>
+    <w:abstractNumId w:val="4"/>
   </w:num>
   <w:num w:numId="3" w16cid:durableId="69160132">
-    <w:abstractNumId w:val="2"/>
+    <w:abstractNumId w:val="3"/>
   </w:num>
   <w:num w:numId="4" w16cid:durableId="263266161">
     <w:abstractNumId w:val="0"/>
+  </w:num>
+  <w:num w:numId="5" w16cid:durableId="7413445">
+    <w:abstractNumId w:val="1"/>
   </w:num>
 </w:numbering>
 </file>

</xml_diff>

<commit_message>
Continuazione report Da finire entro fine settimana
</commit_message>
<xml_diff>
--- a/Report/SNA_Report.docx
+++ b/Report/SNA_Report.docx
@@ -1790,7 +1790,162 @@
           <w:sz w:val="28"/>
           <w:szCs w:val="28"/>
         </w:rPr>
-        <w:t xml:space="preserve">After carefully analyzing the situation, we have posed some questions: Were these actions really necessary to attract the attention of the general public? Does committing crimes really have a positive impact on the masses? How can we help our planet for ourselves and future generations? How was this message perceived by users on the Twitter social platform? What are the feelings and opinions of individuals regarding the protection of artworks? What are the motivations behind vandalistic behavior? Can sentimental analysis prevent the vandalism of artworks? What policies can be implemented to protect artworks? To answer these questions, a detailed analysis of the behavior of a large group of individuals within a platform is necessary, that is, carrying out sentimental analysis and deriving results from it. The analysis of the platform can offer important information and answers to certain questions, such as those we have previously posed. The collection and analysis of data on a platform, such as Twitter, can provide a vast amount of information on user behavior, opinions, and preferences. This information can be used to answer many questions. The analysis of the platform can provide answers to these questions and many others using techniques such as text mining, sentimental analysis, and network analysis. These techniques can be used to analyze the data collected from the platform, such as tweets, and extract relevant information. Despite these limitations, the analysis of the platform can still provide valuable information and answers to certain </w:t>
+        <w:t xml:space="preserve">After carefully analyzing the situation, we have posed some questions: </w:t>
+      </w:r>
+    </w:p>
+    <w:p>
+      <w:pPr>
+        <w:pStyle w:val="ListParagraph"/>
+        <w:numPr>
+          <w:ilvl w:val="0"/>
+          <w:numId w:val="7"/>
+        </w:numPr>
+        <w:rPr>
+          <w:sz w:val="28"/>
+          <w:szCs w:val="28"/>
+        </w:rPr>
+      </w:pPr>
+      <w:r>
+        <w:rPr>
+          <w:sz w:val="28"/>
+          <w:szCs w:val="28"/>
+        </w:rPr>
+        <w:t xml:space="preserve">Were these actions really necessary to attract the attention of the general public? </w:t>
+      </w:r>
+    </w:p>
+    <w:p>
+      <w:pPr>
+        <w:pStyle w:val="ListParagraph"/>
+        <w:numPr>
+          <w:ilvl w:val="0"/>
+          <w:numId w:val="7"/>
+        </w:numPr>
+        <w:rPr>
+          <w:sz w:val="28"/>
+          <w:szCs w:val="28"/>
+        </w:rPr>
+      </w:pPr>
+      <w:r>
+        <w:rPr>
+          <w:sz w:val="28"/>
+          <w:szCs w:val="28"/>
+        </w:rPr>
+        <w:t xml:space="preserve">Does committing crimes really have a positive impact on the masses? </w:t>
+      </w:r>
+    </w:p>
+    <w:p>
+      <w:pPr>
+        <w:pStyle w:val="ListParagraph"/>
+        <w:numPr>
+          <w:ilvl w:val="0"/>
+          <w:numId w:val="7"/>
+        </w:numPr>
+        <w:rPr>
+          <w:sz w:val="28"/>
+          <w:szCs w:val="28"/>
+        </w:rPr>
+      </w:pPr>
+      <w:r>
+        <w:rPr>
+          <w:sz w:val="28"/>
+          <w:szCs w:val="28"/>
+        </w:rPr>
+        <w:t>How can we help our planet for ourselves and future generations?</w:t>
+      </w:r>
+    </w:p>
+    <w:p>
+      <w:pPr>
+        <w:pStyle w:val="ListParagraph"/>
+        <w:numPr>
+          <w:ilvl w:val="0"/>
+          <w:numId w:val="7"/>
+        </w:numPr>
+        <w:rPr>
+          <w:sz w:val="28"/>
+          <w:szCs w:val="28"/>
+        </w:rPr>
+      </w:pPr>
+      <w:r>
+        <w:rPr>
+          <w:sz w:val="28"/>
+          <w:szCs w:val="28"/>
+        </w:rPr>
+        <w:t xml:space="preserve">How was this message perceived by users on the Twitter social platform? </w:t>
+      </w:r>
+    </w:p>
+    <w:p>
+      <w:pPr>
+        <w:pStyle w:val="ListParagraph"/>
+        <w:numPr>
+          <w:ilvl w:val="0"/>
+          <w:numId w:val="7"/>
+        </w:numPr>
+        <w:rPr>
+          <w:sz w:val="28"/>
+          <w:szCs w:val="28"/>
+        </w:rPr>
+      </w:pPr>
+      <w:r>
+        <w:rPr>
+          <w:sz w:val="28"/>
+          <w:szCs w:val="28"/>
+        </w:rPr>
+        <w:t>What are the feelings and opinions of individuals regarding the protection of artworks?</w:t>
+      </w:r>
+    </w:p>
+    <w:p>
+      <w:pPr>
+        <w:pStyle w:val="ListParagraph"/>
+        <w:numPr>
+          <w:ilvl w:val="0"/>
+          <w:numId w:val="7"/>
+        </w:numPr>
+        <w:rPr>
+          <w:sz w:val="28"/>
+          <w:szCs w:val="28"/>
+        </w:rPr>
+      </w:pPr>
+      <w:r>
+        <w:rPr>
+          <w:sz w:val="28"/>
+          <w:szCs w:val="28"/>
+        </w:rPr>
+        <w:t xml:space="preserve">What are the motivations behind vandalistic behavior? </w:t>
+      </w:r>
+    </w:p>
+    <w:p>
+      <w:pPr>
+        <w:pStyle w:val="ListParagraph"/>
+        <w:numPr>
+          <w:ilvl w:val="0"/>
+          <w:numId w:val="7"/>
+        </w:numPr>
+        <w:rPr>
+          <w:sz w:val="28"/>
+          <w:szCs w:val="28"/>
+        </w:rPr>
+      </w:pPr>
+      <w:r>
+        <w:rPr>
+          <w:sz w:val="28"/>
+          <w:szCs w:val="28"/>
+        </w:rPr>
+        <w:t xml:space="preserve">What policies can be implemented to protect artworks? </w:t>
+      </w:r>
+    </w:p>
+    <w:p>
+      <w:pPr>
+        <w:rPr>
+          <w:sz w:val="28"/>
+          <w:szCs w:val="28"/>
+        </w:rPr>
+      </w:pPr>
+      <w:r>
+        <w:rPr>
+          <w:sz w:val="28"/>
+          <w:szCs w:val="28"/>
+        </w:rPr>
+        <w:t xml:space="preserve">To answer these questions, a detailed analysis of the behavior of a large group of individuals within a platform is necessary, that is, carrying out sentimental analysis and deriving results from it. The analysis of the platform can offer important information and answers to certain questions, such as those we have previously posed. The collection and analysis of data on a platform, such as Twitter, can provide a vast amount of information on user behavior, opinions, and preferences. This information can be used to answer many questions. The analysis of the platform can provide answers to these questions and many others using techniques such as text mining, sentimental analysis, and network analysis. These </w:t>
       </w:r>
       <w:r>
         <w:rPr>
@@ -1798,7 +1953,7 @@
           <w:szCs w:val="28"/>
         </w:rPr>
         <w:lastRenderedPageBreak/>
-        <w:t>questions. By using rigorous and appropriate methods, researchers can obtain reliable and meaningful results that can be used to understand the attitudes of users belonging to a particular platform.</w:t>
+        <w:t>techniques can be used to analyze the data collected from the platform, such as tweets, and extract relevant information. Despite these limitations, the analysis of the platform can still provide valuable information and answers to certain questions. By using rigorous and appropriate methods, researchers can obtain reliable and meaningful results that can be used to understand the attitudes of users belonging to a particular platform.</w:t>
       </w:r>
     </w:p>
     <w:p>
@@ -2022,6 +2177,7 @@
           <w:sz w:val="28"/>
           <w:szCs w:val="28"/>
         </w:rPr>
+        <w:lastRenderedPageBreak/>
         <w:t>With this kind of data collection we can take a better look at how the users were talking about the interested topic before and after the event</w:t>
       </w:r>
       <w:r>
@@ -2030,21 +2186,6 @@
           <w:szCs w:val="28"/>
         </w:rPr>
         <w:t>.</w:t>
-      </w:r>
-    </w:p>
-    <w:p>
-      <w:pPr>
-        <w:rPr>
-          <w:sz w:val="28"/>
-          <w:szCs w:val="28"/>
-        </w:rPr>
-      </w:pPr>
-      <w:r>
-        <w:rPr>
-          <w:sz w:val="28"/>
-          <w:szCs w:val="28"/>
-        </w:rPr>
-        <w:t>//TO FINISH</w:t>
       </w:r>
     </w:p>
     <w:p>
@@ -2061,7 +2202,6 @@
           <w:sz w:val="44"/>
           <w:szCs w:val="44"/>
         </w:rPr>
-        <w:lastRenderedPageBreak/>
         <w:t>4</w:t>
       </w:r>
       <w:r>
@@ -2092,22 +2232,102 @@
           <w:sz w:val="28"/>
           <w:szCs w:val="28"/>
         </w:rPr>
-        <w:t>The events we decided to analyze are the acts of vandalism that we discussed in the introduction of the report, which occurred during the year 2022. The collection of this information took place towards the end of the year over a period of 3 months; during the collection, two other works were targeted, increasing the amount of information obtainable within that timeframe.</w:t>
-      </w:r>
-    </w:p>
-    <w:p>
-      <w:pPr>
-        <w:rPr>
-          <w:sz w:val="28"/>
-          <w:szCs w:val="28"/>
-        </w:rPr>
-      </w:pPr>
-      <w:r>
-        <w:rPr>
-          <w:sz w:val="28"/>
-          <w:szCs w:val="28"/>
-        </w:rPr>
-        <w:t>The events considered for the social media analysis include: Trends: Keyword and phrase trends are one of the most important factors considered during social media analysis. These trends can provide information about users' opinions and preferences regarding certain topics. Sentiment: Sentiment is another important factor considered during social media analysis. This factor seeks to identify whether a tweet or post contains positive, negative, or neutral emotions, helping to understand users' viewpoints on a particular topic. Advertising campaigns: Social media advertising campaigns can have a significant impact on users' opinions. Social media analysis can help evaluate the effectiveness of these campaigns and understand whether they are achieving their goals. User interactions: Social media analysis can also consider user interactions, such as likes, comments, and shares. These interactions can provide information about users' level of engagement regarding a particular topic.</w:t>
+        <w:t>The events we decided to analyze are the acts of vandalism that we discussed in the introduction of the report, which occurred during the year 2022.</w:t>
+      </w:r>
+    </w:p>
+    <w:p>
+      <w:pPr>
+        <w:rPr>
+          <w:sz w:val="28"/>
+          <w:szCs w:val="28"/>
+        </w:rPr>
+      </w:pPr>
+      <w:r>
+        <w:rPr>
+          <w:sz w:val="28"/>
+          <w:szCs w:val="28"/>
+        </w:rPr>
+        <w:t xml:space="preserve">The events considered for the social media analysis include: </w:t>
+      </w:r>
+    </w:p>
+    <w:p>
+      <w:pPr>
+        <w:pStyle w:val="ListParagraph"/>
+        <w:numPr>
+          <w:ilvl w:val="0"/>
+          <w:numId w:val="6"/>
+        </w:numPr>
+        <w:rPr>
+          <w:sz w:val="28"/>
+          <w:szCs w:val="28"/>
+        </w:rPr>
+      </w:pPr>
+      <w:r>
+        <w:rPr>
+          <w:sz w:val="28"/>
+          <w:szCs w:val="28"/>
+        </w:rPr>
+        <w:t xml:space="preserve">Trends: Keyword and phrase trends are one of the most important factors considered during social media analysis. These trends can provide information about users' opinions and preferences regarding certain topics. </w:t>
+      </w:r>
+    </w:p>
+    <w:p>
+      <w:pPr>
+        <w:pStyle w:val="ListParagraph"/>
+        <w:numPr>
+          <w:ilvl w:val="0"/>
+          <w:numId w:val="6"/>
+        </w:numPr>
+        <w:rPr>
+          <w:sz w:val="28"/>
+          <w:szCs w:val="28"/>
+        </w:rPr>
+      </w:pPr>
+      <w:r>
+        <w:rPr>
+          <w:sz w:val="28"/>
+          <w:szCs w:val="28"/>
+        </w:rPr>
+        <w:t xml:space="preserve">Sentiment: Sentiment is another important factor considered during social media analysis. This factor seeks to identify whether a tweet or post contains positive, negative, or neutral emotions, helping to understand users' viewpoints on a particular topic. </w:t>
+      </w:r>
+    </w:p>
+    <w:p>
+      <w:pPr>
+        <w:pStyle w:val="ListParagraph"/>
+        <w:numPr>
+          <w:ilvl w:val="0"/>
+          <w:numId w:val="6"/>
+        </w:numPr>
+        <w:rPr>
+          <w:sz w:val="28"/>
+          <w:szCs w:val="28"/>
+        </w:rPr>
+      </w:pPr>
+      <w:r>
+        <w:rPr>
+          <w:sz w:val="28"/>
+          <w:szCs w:val="28"/>
+        </w:rPr>
+        <w:t xml:space="preserve">Advertising campaigns: Social media advertising campaigns can have a significant impact on users' opinions. Social media analysis can help evaluate the effectiveness of these campaigns and understand whether they are achieving their goals. </w:t>
+      </w:r>
+    </w:p>
+    <w:p>
+      <w:pPr>
+        <w:pStyle w:val="ListParagraph"/>
+        <w:numPr>
+          <w:ilvl w:val="0"/>
+          <w:numId w:val="6"/>
+        </w:numPr>
+        <w:rPr>
+          <w:sz w:val="28"/>
+          <w:szCs w:val="28"/>
+        </w:rPr>
+      </w:pPr>
+      <w:r>
+        <w:rPr>
+          <w:sz w:val="28"/>
+          <w:szCs w:val="28"/>
+        </w:rPr>
+        <w:t>User interactions: Social media analysis can also consider user interactions, such as likes, comments, and shares. These interactions can provide information about users' level of engagement regarding a particular topic.</w:t>
       </w:r>
     </w:p>
     <w:p>
@@ -2149,7 +2369,14 @@
           <w:sz w:val="28"/>
           <w:szCs w:val="28"/>
         </w:rPr>
-        <w:t>incident occurred at Louvre in Paris.</w:t>
+        <w:t>incident occurred at Louvre in Paris</w:t>
+      </w:r>
+      <w:r>
+        <w:rPr>
+          <w:sz w:val="28"/>
+          <w:szCs w:val="28"/>
+        </w:rPr>
+        <w:t>: around the month of may in 2022 a climate activist disguised as an old lady on a wheelchair managed to snuck inside the museum with a cake and threw it on the Mona Lisa.</w:t>
       </w:r>
     </w:p>
     <w:p>
@@ -2169,7 +2396,14 @@
           <w:sz w:val="28"/>
           <w:szCs w:val="28"/>
         </w:rPr>
-        <w:t>The incident occurred at the national gallery of art in London.</w:t>
+        <w:t>The incident occurred at the national gallery of art in London</w:t>
+      </w:r>
+      <w:r>
+        <w:rPr>
+          <w:sz w:val="28"/>
+          <w:szCs w:val="28"/>
+        </w:rPr>
+        <w:t>: two activists of the movement “Just Stop Oil” during the month of october 2022 entered the national gallery of art in london and threw tomato soup on Van Gogh’s Sunflowers and proceeded to glue themselves to the wall.</w:t>
       </w:r>
     </w:p>
     <w:p>
@@ -2203,7 +2437,36 @@
           <w:sz w:val="28"/>
           <w:szCs w:val="28"/>
         </w:rPr>
-        <w:t>.</w:t>
+        <w:t xml:space="preserve">: </w:t>
+      </w:r>
+      <w:r>
+        <w:rPr>
+          <w:sz w:val="28"/>
+          <w:szCs w:val="28"/>
+        </w:rPr>
+        <w:t>three</w:t>
+      </w:r>
+      <w:r>
+        <w:rPr>
+          <w:sz w:val="28"/>
+          <w:szCs w:val="28"/>
+        </w:rPr>
+        <w:t xml:space="preserve"> activists of the italian movement “Ultima Generazione” (Last Generation) entered the </w:t>
+      </w:r>
+      <w:r>
+        <w:rPr>
+          <w:sz w:val="28"/>
+          <w:szCs w:val="28"/>
+        </w:rPr>
+        <w:lastRenderedPageBreak/>
+        <w:t>Uffizi’s gallery during july 2022 and</w:t>
+      </w:r>
+      <w:r>
+        <w:rPr>
+          <w:sz w:val="28"/>
+          <w:szCs w:val="28"/>
+        </w:rPr>
+        <w:t xml:space="preserve"> glue themselves on Botticelli’s Primavera.</w:t>
       </w:r>
     </w:p>
     <w:p>
@@ -2223,7 +2486,14 @@
           <w:sz w:val="28"/>
           <w:szCs w:val="28"/>
         </w:rPr>
-        <w:t>The incident occurred at the Prado’s museum in Madrid.</w:t>
+        <w:t>The incident occurred at the Prado’s museum in Madrid</w:t>
+      </w:r>
+      <w:r>
+        <w:rPr>
+          <w:sz w:val="28"/>
+          <w:szCs w:val="28"/>
+        </w:rPr>
+        <w:t>: at the beginning of the month in november the environmental activist group Futuro Vegetal glue themselves to Francisco Goya’s paintings, “The Clothed Maja” and “The Naked Maja” whilst writing “+ 1.5°C” on the wall.</w:t>
       </w:r>
     </w:p>
     <w:p>
@@ -2270,14 +2540,42 @@
           <w:sz w:val="28"/>
           <w:szCs w:val="28"/>
         </w:rPr>
-        <w:t>For each analysed event we’ve used a set of keywords and hashtags to reduce the unnecessary data we ‘ve collected</w:t>
-      </w:r>
-      <w:r>
-        <w:rPr>
-          <w:sz w:val="28"/>
-          <w:szCs w:val="28"/>
-        </w:rPr>
-        <w:t xml:space="preserve">; avoiding data noise its quite impossible to accomplish so even after using specific keywords we had to </w:t>
+        <w:t>For each analysed event we’ve used a set of keywords and hashtags to reduce the unnecessary data we</w:t>
+      </w:r>
+      <w:r>
+        <w:rPr>
+          <w:sz w:val="28"/>
+          <w:szCs w:val="28"/>
+        </w:rPr>
+        <w:t>’</w:t>
+      </w:r>
+      <w:r>
+        <w:rPr>
+          <w:sz w:val="28"/>
+          <w:szCs w:val="28"/>
+        </w:rPr>
+        <w:t>ve collected</w:t>
+      </w:r>
+      <w:r>
+        <w:rPr>
+          <w:sz w:val="28"/>
+          <w:szCs w:val="28"/>
+        </w:rPr>
+        <w:t>; avoiding data noise its quite impossible to accomplish so even after using specific keywords we had to</w:t>
+      </w:r>
+      <w:r>
+        <w:rPr>
+          <w:sz w:val="28"/>
+          <w:szCs w:val="28"/>
+        </w:rPr>
+        <w:t xml:space="preserve"> further</w:t>
+      </w:r>
+      <w:r>
+        <w:rPr>
+          <w:sz w:val="28"/>
+          <w:szCs w:val="28"/>
+        </w:rPr>
+        <w:t xml:space="preserve"> </w:t>
       </w:r>
       <w:r>
         <w:rPr>
@@ -2313,7 +2611,149 @@
           <w:sz w:val="28"/>
           <w:szCs w:val="28"/>
         </w:rPr>
-        <w:t>.</w:t>
+        <w:t xml:space="preserve"> that will need further filtering in order to avoid irrelevant data.</w:t>
+      </w:r>
+    </w:p>
+    <w:p>
+      <w:pPr>
+        <w:rPr>
+          <w:sz w:val="28"/>
+          <w:szCs w:val="28"/>
+        </w:rPr>
+      </w:pPr>
+      <w:r>
+        <w:rPr>
+          <w:sz w:val="28"/>
+          <w:szCs w:val="28"/>
+        </w:rPr>
+        <w:t>After creating different dataframes using keywords and hashtags we merged all the .csv files into a single one, for each event there will be a dataframe containing all the data 15 day before the event and another one containing all the data after the event.</w:t>
+      </w:r>
+    </w:p>
+    <w:p>
+      <w:pPr>
+        <w:rPr>
+          <w:sz w:val="28"/>
+          <w:szCs w:val="28"/>
+        </w:rPr>
+      </w:pPr>
+      <w:r>
+        <w:rPr>
+          <w:sz w:val="28"/>
+          <w:szCs w:val="28"/>
+        </w:rPr>
+        <w:t>From the file we defined different functions in python in order to elaborate the sentiment of the tweets by analysing their text with a python library called Vader that uses an algorithm to estimate the emotion of each user based on the raw content of the tweet; we decided to use Vader over TextBlob because after some research we found out that in terms of accuracy Vader is slightly more reliable than TextBlob.</w:t>
+      </w:r>
+    </w:p>
+    <w:p>
+      <w:pPr>
+        <w:rPr>
+          <w:b/>
+          <w:bCs/>
+          <w:sz w:val="28"/>
+          <w:szCs w:val="28"/>
+        </w:rPr>
+      </w:pPr>
+      <w:r>
+        <w:rPr>
+          <w:b/>
+          <w:bCs/>
+          <w:sz w:val="28"/>
+          <w:szCs w:val="28"/>
+        </w:rPr>
+        <w:t>But how can we understand the emotion of a user from different tweets?</w:t>
+      </w:r>
+    </w:p>
+    <w:p>
+      <w:pPr>
+        <w:rPr>
+          <w:sz w:val="28"/>
+          <w:szCs w:val="28"/>
+        </w:rPr>
+      </w:pPr>
+      <w:r>
+        <w:rPr>
+          <w:sz w:val="28"/>
+          <w:szCs w:val="28"/>
+        </w:rPr>
+        <w:t>There were 2 ways to analyse if a users changed their opinion after the event:</w:t>
+      </w:r>
+    </w:p>
+    <w:p>
+      <w:pPr>
+        <w:pStyle w:val="ListParagraph"/>
+        <w:numPr>
+          <w:ilvl w:val="0"/>
+          <w:numId w:val="8"/>
+        </w:numPr>
+        <w:rPr>
+          <w:sz w:val="28"/>
+          <w:szCs w:val="28"/>
+        </w:rPr>
+      </w:pPr>
+      <w:r>
+        <w:rPr>
+          <w:sz w:val="28"/>
+          <w:szCs w:val="28"/>
+        </w:rPr>
+        <w:t>Analyse only two tweets per users, which are the ones closer to the event</w:t>
+      </w:r>
+    </w:p>
+    <w:p>
+      <w:pPr>
+        <w:pStyle w:val="ListParagraph"/>
+        <w:numPr>
+          <w:ilvl w:val="0"/>
+          <w:numId w:val="8"/>
+        </w:numPr>
+        <w:rPr>
+          <w:sz w:val="28"/>
+          <w:szCs w:val="28"/>
+        </w:rPr>
+      </w:pPr>
+      <w:r>
+        <w:rPr>
+          <w:sz w:val="28"/>
+          <w:szCs w:val="28"/>
+        </w:rPr>
+        <w:t>Gather all the tweets for each user and determine the most relevant emotion (MRE)</w:t>
+      </w:r>
+    </w:p>
+    <w:p>
+      <w:pPr>
+        <w:rPr>
+          <w:sz w:val="28"/>
+          <w:szCs w:val="28"/>
+        </w:rPr>
+      </w:pPr>
+      <w:r>
+        <w:rPr>
+          <w:sz w:val="28"/>
+          <w:szCs w:val="28"/>
+        </w:rPr>
+        <w:t>We decided to rather use the second option than the first one because it’s not really reliable to base the sentiment analysis on a single tweet before and after the event.</w:t>
+      </w:r>
+    </w:p>
+    <w:p>
+      <w:pPr>
+        <w:rPr>
+          <w:sz w:val="28"/>
+          <w:szCs w:val="28"/>
+        </w:rPr>
+      </w:pPr>
+      <w:r>
+        <w:rPr>
+          <w:sz w:val="28"/>
+          <w:szCs w:val="28"/>
+        </w:rPr>
+        <w:lastRenderedPageBreak/>
+        <w:t xml:space="preserve">After creating the necessary dataframes the only thing left to do is </w:t>
+      </w:r>
+      <w:r>
+        <w:rPr>
+          <w:sz w:val="28"/>
+          <w:szCs w:val="28"/>
+        </w:rPr>
+        <w:t>compare the same user from before and after and observe if there was a change in their behaviour on the platform.</w:t>
       </w:r>
     </w:p>
     <w:p>
@@ -2330,7 +2770,6 @@
           <w:sz w:val="44"/>
           <w:szCs w:val="44"/>
         </w:rPr>
-        <w:lastRenderedPageBreak/>
         <w:t>4</w:t>
       </w:r>
       <w:r>
@@ -2811,6 +3250,232 @@
     </w:lvl>
   </w:abstractNum>
   <w:abstractNum w:abstractNumId="4" w15:restartNumberingAfterBreak="0">
+    <w:nsid w:val="3C13561C"/>
+    <w:multiLevelType w:val="hybridMultilevel"/>
+    <w:tmpl w:val="965CF1BC"/>
+    <w:lvl w:ilvl="0" w:tplc="08090001">
+      <w:start w:val="1"/>
+      <w:numFmt w:val="bullet"/>
+      <w:lvlText w:val=""/>
+      <w:lvlJc w:val="left"/>
+      <w:pPr>
+        <w:ind w:left="720" w:hanging="360"/>
+      </w:pPr>
+      <w:rPr>
+        <w:rFonts w:ascii="Symbol" w:hAnsi="Symbol" w:hint="default"/>
+      </w:rPr>
+    </w:lvl>
+    <w:lvl w:ilvl="1" w:tplc="08090003" w:tentative="1">
+      <w:start w:val="1"/>
+      <w:numFmt w:val="bullet"/>
+      <w:lvlText w:val="o"/>
+      <w:lvlJc w:val="left"/>
+      <w:pPr>
+        <w:ind w:left="1440" w:hanging="360"/>
+      </w:pPr>
+      <w:rPr>
+        <w:rFonts w:ascii="Courier New" w:hAnsi="Courier New" w:cs="Courier New" w:hint="default"/>
+      </w:rPr>
+    </w:lvl>
+    <w:lvl w:ilvl="2" w:tplc="08090005" w:tentative="1">
+      <w:start w:val="1"/>
+      <w:numFmt w:val="bullet"/>
+      <w:lvlText w:val=""/>
+      <w:lvlJc w:val="left"/>
+      <w:pPr>
+        <w:ind w:left="2160" w:hanging="360"/>
+      </w:pPr>
+      <w:rPr>
+        <w:rFonts w:ascii="Wingdings" w:hAnsi="Wingdings" w:hint="default"/>
+      </w:rPr>
+    </w:lvl>
+    <w:lvl w:ilvl="3" w:tplc="08090001" w:tentative="1">
+      <w:start w:val="1"/>
+      <w:numFmt w:val="bullet"/>
+      <w:lvlText w:val=""/>
+      <w:lvlJc w:val="left"/>
+      <w:pPr>
+        <w:ind w:left="2880" w:hanging="360"/>
+      </w:pPr>
+      <w:rPr>
+        <w:rFonts w:ascii="Symbol" w:hAnsi="Symbol" w:hint="default"/>
+      </w:rPr>
+    </w:lvl>
+    <w:lvl w:ilvl="4" w:tplc="08090003" w:tentative="1">
+      <w:start w:val="1"/>
+      <w:numFmt w:val="bullet"/>
+      <w:lvlText w:val="o"/>
+      <w:lvlJc w:val="left"/>
+      <w:pPr>
+        <w:ind w:left="3600" w:hanging="360"/>
+      </w:pPr>
+      <w:rPr>
+        <w:rFonts w:ascii="Courier New" w:hAnsi="Courier New" w:cs="Courier New" w:hint="default"/>
+      </w:rPr>
+    </w:lvl>
+    <w:lvl w:ilvl="5" w:tplc="08090005" w:tentative="1">
+      <w:start w:val="1"/>
+      <w:numFmt w:val="bullet"/>
+      <w:lvlText w:val=""/>
+      <w:lvlJc w:val="left"/>
+      <w:pPr>
+        <w:ind w:left="4320" w:hanging="360"/>
+      </w:pPr>
+      <w:rPr>
+        <w:rFonts w:ascii="Wingdings" w:hAnsi="Wingdings" w:hint="default"/>
+      </w:rPr>
+    </w:lvl>
+    <w:lvl w:ilvl="6" w:tplc="08090001" w:tentative="1">
+      <w:start w:val="1"/>
+      <w:numFmt w:val="bullet"/>
+      <w:lvlText w:val=""/>
+      <w:lvlJc w:val="left"/>
+      <w:pPr>
+        <w:ind w:left="5040" w:hanging="360"/>
+      </w:pPr>
+      <w:rPr>
+        <w:rFonts w:ascii="Symbol" w:hAnsi="Symbol" w:hint="default"/>
+      </w:rPr>
+    </w:lvl>
+    <w:lvl w:ilvl="7" w:tplc="08090003" w:tentative="1">
+      <w:start w:val="1"/>
+      <w:numFmt w:val="bullet"/>
+      <w:lvlText w:val="o"/>
+      <w:lvlJc w:val="left"/>
+      <w:pPr>
+        <w:ind w:left="5760" w:hanging="360"/>
+      </w:pPr>
+      <w:rPr>
+        <w:rFonts w:ascii="Courier New" w:hAnsi="Courier New" w:cs="Courier New" w:hint="default"/>
+      </w:rPr>
+    </w:lvl>
+    <w:lvl w:ilvl="8" w:tplc="08090005" w:tentative="1">
+      <w:start w:val="1"/>
+      <w:numFmt w:val="bullet"/>
+      <w:lvlText w:val=""/>
+      <w:lvlJc w:val="left"/>
+      <w:pPr>
+        <w:ind w:left="6480" w:hanging="360"/>
+      </w:pPr>
+      <w:rPr>
+        <w:rFonts w:ascii="Wingdings" w:hAnsi="Wingdings" w:hint="default"/>
+      </w:rPr>
+    </w:lvl>
+  </w:abstractNum>
+  <w:abstractNum w:abstractNumId="5" w15:restartNumberingAfterBreak="0">
+    <w:nsid w:val="4CA8107C"/>
+    <w:multiLevelType w:val="hybridMultilevel"/>
+    <w:tmpl w:val="3C584E88"/>
+    <w:lvl w:ilvl="0" w:tplc="08090001">
+      <w:start w:val="1"/>
+      <w:numFmt w:val="bullet"/>
+      <w:lvlText w:val=""/>
+      <w:lvlJc w:val="left"/>
+      <w:pPr>
+        <w:ind w:left="720" w:hanging="360"/>
+      </w:pPr>
+      <w:rPr>
+        <w:rFonts w:ascii="Symbol" w:hAnsi="Symbol" w:hint="default"/>
+      </w:rPr>
+    </w:lvl>
+    <w:lvl w:ilvl="1" w:tplc="08090003" w:tentative="1">
+      <w:start w:val="1"/>
+      <w:numFmt w:val="bullet"/>
+      <w:lvlText w:val="o"/>
+      <w:lvlJc w:val="left"/>
+      <w:pPr>
+        <w:ind w:left="1440" w:hanging="360"/>
+      </w:pPr>
+      <w:rPr>
+        <w:rFonts w:ascii="Courier New" w:hAnsi="Courier New" w:cs="Courier New" w:hint="default"/>
+      </w:rPr>
+    </w:lvl>
+    <w:lvl w:ilvl="2" w:tplc="08090005" w:tentative="1">
+      <w:start w:val="1"/>
+      <w:numFmt w:val="bullet"/>
+      <w:lvlText w:val=""/>
+      <w:lvlJc w:val="left"/>
+      <w:pPr>
+        <w:ind w:left="2160" w:hanging="360"/>
+      </w:pPr>
+      <w:rPr>
+        <w:rFonts w:ascii="Wingdings" w:hAnsi="Wingdings" w:hint="default"/>
+      </w:rPr>
+    </w:lvl>
+    <w:lvl w:ilvl="3" w:tplc="08090001" w:tentative="1">
+      <w:start w:val="1"/>
+      <w:numFmt w:val="bullet"/>
+      <w:lvlText w:val=""/>
+      <w:lvlJc w:val="left"/>
+      <w:pPr>
+        <w:ind w:left="2880" w:hanging="360"/>
+      </w:pPr>
+      <w:rPr>
+        <w:rFonts w:ascii="Symbol" w:hAnsi="Symbol" w:hint="default"/>
+      </w:rPr>
+    </w:lvl>
+    <w:lvl w:ilvl="4" w:tplc="08090003" w:tentative="1">
+      <w:start w:val="1"/>
+      <w:numFmt w:val="bullet"/>
+      <w:lvlText w:val="o"/>
+      <w:lvlJc w:val="left"/>
+      <w:pPr>
+        <w:ind w:left="3600" w:hanging="360"/>
+      </w:pPr>
+      <w:rPr>
+        <w:rFonts w:ascii="Courier New" w:hAnsi="Courier New" w:cs="Courier New" w:hint="default"/>
+      </w:rPr>
+    </w:lvl>
+    <w:lvl w:ilvl="5" w:tplc="08090005" w:tentative="1">
+      <w:start w:val="1"/>
+      <w:numFmt w:val="bullet"/>
+      <w:lvlText w:val=""/>
+      <w:lvlJc w:val="left"/>
+      <w:pPr>
+        <w:ind w:left="4320" w:hanging="360"/>
+      </w:pPr>
+      <w:rPr>
+        <w:rFonts w:ascii="Wingdings" w:hAnsi="Wingdings" w:hint="default"/>
+      </w:rPr>
+    </w:lvl>
+    <w:lvl w:ilvl="6" w:tplc="08090001" w:tentative="1">
+      <w:start w:val="1"/>
+      <w:numFmt w:val="bullet"/>
+      <w:lvlText w:val=""/>
+      <w:lvlJc w:val="left"/>
+      <w:pPr>
+        <w:ind w:left="5040" w:hanging="360"/>
+      </w:pPr>
+      <w:rPr>
+        <w:rFonts w:ascii="Symbol" w:hAnsi="Symbol" w:hint="default"/>
+      </w:rPr>
+    </w:lvl>
+    <w:lvl w:ilvl="7" w:tplc="08090003" w:tentative="1">
+      <w:start w:val="1"/>
+      <w:numFmt w:val="bullet"/>
+      <w:lvlText w:val="o"/>
+      <w:lvlJc w:val="left"/>
+      <w:pPr>
+        <w:ind w:left="5760" w:hanging="360"/>
+      </w:pPr>
+      <w:rPr>
+        <w:rFonts w:ascii="Courier New" w:hAnsi="Courier New" w:cs="Courier New" w:hint="default"/>
+      </w:rPr>
+    </w:lvl>
+    <w:lvl w:ilvl="8" w:tplc="08090005" w:tentative="1">
+      <w:start w:val="1"/>
+      <w:numFmt w:val="bullet"/>
+      <w:lvlText w:val=""/>
+      <w:lvlJc w:val="left"/>
+      <w:pPr>
+        <w:ind w:left="6480" w:hanging="360"/>
+      </w:pPr>
+      <w:rPr>
+        <w:rFonts w:ascii="Wingdings" w:hAnsi="Wingdings" w:hint="default"/>
+      </w:rPr>
+    </w:lvl>
+  </w:abstractNum>
+  <w:abstractNum w:abstractNumId="6" w15:restartNumberingAfterBreak="0">
     <w:nsid w:val="5AF36F62"/>
     <w:multiLevelType w:val="hybridMultilevel"/>
     <w:tmpl w:val="48DC744A"/>
@@ -2897,13 +3562,126 @@
       <w:pPr>
         <w:ind w:left="6480" w:hanging="180"/>
       </w:pPr>
+    </w:lvl>
+  </w:abstractNum>
+  <w:abstractNum w:abstractNumId="7" w15:restartNumberingAfterBreak="0">
+    <w:nsid w:val="73682C82"/>
+    <w:multiLevelType w:val="hybridMultilevel"/>
+    <w:tmpl w:val="50CAC0EA"/>
+    <w:lvl w:ilvl="0" w:tplc="08090001">
+      <w:start w:val="1"/>
+      <w:numFmt w:val="bullet"/>
+      <w:lvlText w:val=""/>
+      <w:lvlJc w:val="left"/>
+      <w:pPr>
+        <w:ind w:left="720" w:hanging="360"/>
+      </w:pPr>
+      <w:rPr>
+        <w:rFonts w:ascii="Symbol" w:hAnsi="Symbol" w:hint="default"/>
+      </w:rPr>
+    </w:lvl>
+    <w:lvl w:ilvl="1" w:tplc="08090003" w:tentative="1">
+      <w:start w:val="1"/>
+      <w:numFmt w:val="bullet"/>
+      <w:lvlText w:val="o"/>
+      <w:lvlJc w:val="left"/>
+      <w:pPr>
+        <w:ind w:left="1440" w:hanging="360"/>
+      </w:pPr>
+      <w:rPr>
+        <w:rFonts w:ascii="Courier New" w:hAnsi="Courier New" w:cs="Courier New" w:hint="default"/>
+      </w:rPr>
+    </w:lvl>
+    <w:lvl w:ilvl="2" w:tplc="08090005" w:tentative="1">
+      <w:start w:val="1"/>
+      <w:numFmt w:val="bullet"/>
+      <w:lvlText w:val=""/>
+      <w:lvlJc w:val="left"/>
+      <w:pPr>
+        <w:ind w:left="2160" w:hanging="360"/>
+      </w:pPr>
+      <w:rPr>
+        <w:rFonts w:ascii="Wingdings" w:hAnsi="Wingdings" w:hint="default"/>
+      </w:rPr>
+    </w:lvl>
+    <w:lvl w:ilvl="3" w:tplc="08090001" w:tentative="1">
+      <w:start w:val="1"/>
+      <w:numFmt w:val="bullet"/>
+      <w:lvlText w:val=""/>
+      <w:lvlJc w:val="left"/>
+      <w:pPr>
+        <w:ind w:left="2880" w:hanging="360"/>
+      </w:pPr>
+      <w:rPr>
+        <w:rFonts w:ascii="Symbol" w:hAnsi="Symbol" w:hint="default"/>
+      </w:rPr>
+    </w:lvl>
+    <w:lvl w:ilvl="4" w:tplc="08090003" w:tentative="1">
+      <w:start w:val="1"/>
+      <w:numFmt w:val="bullet"/>
+      <w:lvlText w:val="o"/>
+      <w:lvlJc w:val="left"/>
+      <w:pPr>
+        <w:ind w:left="3600" w:hanging="360"/>
+      </w:pPr>
+      <w:rPr>
+        <w:rFonts w:ascii="Courier New" w:hAnsi="Courier New" w:cs="Courier New" w:hint="default"/>
+      </w:rPr>
+    </w:lvl>
+    <w:lvl w:ilvl="5" w:tplc="08090005" w:tentative="1">
+      <w:start w:val="1"/>
+      <w:numFmt w:val="bullet"/>
+      <w:lvlText w:val=""/>
+      <w:lvlJc w:val="left"/>
+      <w:pPr>
+        <w:ind w:left="4320" w:hanging="360"/>
+      </w:pPr>
+      <w:rPr>
+        <w:rFonts w:ascii="Wingdings" w:hAnsi="Wingdings" w:hint="default"/>
+      </w:rPr>
+    </w:lvl>
+    <w:lvl w:ilvl="6" w:tplc="08090001" w:tentative="1">
+      <w:start w:val="1"/>
+      <w:numFmt w:val="bullet"/>
+      <w:lvlText w:val=""/>
+      <w:lvlJc w:val="left"/>
+      <w:pPr>
+        <w:ind w:left="5040" w:hanging="360"/>
+      </w:pPr>
+      <w:rPr>
+        <w:rFonts w:ascii="Symbol" w:hAnsi="Symbol" w:hint="default"/>
+      </w:rPr>
+    </w:lvl>
+    <w:lvl w:ilvl="7" w:tplc="08090003" w:tentative="1">
+      <w:start w:val="1"/>
+      <w:numFmt w:val="bullet"/>
+      <w:lvlText w:val="o"/>
+      <w:lvlJc w:val="left"/>
+      <w:pPr>
+        <w:ind w:left="5760" w:hanging="360"/>
+      </w:pPr>
+      <w:rPr>
+        <w:rFonts w:ascii="Courier New" w:hAnsi="Courier New" w:cs="Courier New" w:hint="default"/>
+      </w:rPr>
+    </w:lvl>
+    <w:lvl w:ilvl="8" w:tplc="08090005" w:tentative="1">
+      <w:start w:val="1"/>
+      <w:numFmt w:val="bullet"/>
+      <w:lvlText w:val=""/>
+      <w:lvlJc w:val="left"/>
+      <w:pPr>
+        <w:ind w:left="6480" w:hanging="360"/>
+      </w:pPr>
+      <w:rPr>
+        <w:rFonts w:ascii="Wingdings" w:hAnsi="Wingdings" w:hint="default"/>
+      </w:rPr>
     </w:lvl>
   </w:abstractNum>
   <w:num w:numId="1" w16cid:durableId="480734017">
     <w:abstractNumId w:val="2"/>
   </w:num>
   <w:num w:numId="2" w16cid:durableId="1983805064">
-    <w:abstractNumId w:val="4"/>
+    <w:abstractNumId w:val="6"/>
   </w:num>
   <w:num w:numId="3" w16cid:durableId="69160132">
     <w:abstractNumId w:val="3"/>
@@ -2913,6 +3691,15 @@
   </w:num>
   <w:num w:numId="5" w16cid:durableId="7413445">
     <w:abstractNumId w:val="1"/>
+  </w:num>
+  <w:num w:numId="6" w16cid:durableId="966468649">
+    <w:abstractNumId w:val="7"/>
+  </w:num>
+  <w:num w:numId="7" w16cid:durableId="1422027377">
+    <w:abstractNumId w:val="4"/>
+  </w:num>
+  <w:num w:numId="8" w16cid:durableId="1283918302">
+    <w:abstractNumId w:val="5"/>
   </w:num>
 </w:numbering>
 </file>

</xml_diff>

<commit_message>
Creazione Dataframe francese Creazione grafo con nodi e attributi per il df francese
</commit_message>
<xml_diff>
--- a/Report/SNA_Report.docx
+++ b/Report/SNA_Report.docx
@@ -2753,7 +2753,28 @@
           <w:sz w:val="28"/>
           <w:szCs w:val="28"/>
         </w:rPr>
-        <w:t>compare the same user from before and after and observe if there was a change in their behaviour on the platform.</w:t>
+        <w:t>compare the same user</w:t>
+      </w:r>
+      <w:r>
+        <w:rPr>
+          <w:sz w:val="28"/>
+          <w:szCs w:val="28"/>
+        </w:rPr>
+        <w:t>s</w:t>
+      </w:r>
+      <w:r>
+        <w:rPr>
+          <w:sz w:val="28"/>
+          <w:szCs w:val="28"/>
+        </w:rPr>
+        <w:t xml:space="preserve"> from before and after and observe if there was a change in their behaviour on the platform</w:t>
+      </w:r>
+      <w:r>
+        <w:rPr>
+          <w:sz w:val="28"/>
+          <w:szCs w:val="28"/>
+        </w:rPr>
+        <w:t xml:space="preserve"> and their opinion.</w:t>
       </w:r>
     </w:p>
     <w:p>
@@ -2793,6 +2814,137 @@
           <w:szCs w:val="44"/>
         </w:rPr>
         <w:t>s</w:t>
+      </w:r>
+    </w:p>
+    <w:p>
+      <w:pPr>
+        <w:rPr>
+          <w:sz w:val="28"/>
+          <w:szCs w:val="28"/>
+        </w:rPr>
+      </w:pPr>
+      <w:r>
+        <w:rPr>
+          <w:sz w:val="28"/>
+          <w:szCs w:val="28"/>
+        </w:rPr>
+        <w:t xml:space="preserve">As mentioned in the previous paragraph </w:t>
+      </w:r>
+      <w:r>
+        <w:rPr>
+          <w:sz w:val="28"/>
+          <w:szCs w:val="28"/>
+        </w:rPr>
+        <w:t>the collected data has gone through a sentiment analysis.</w:t>
+      </w:r>
+    </w:p>
+    <w:p>
+      <w:pPr>
+        <w:rPr>
+          <w:sz w:val="28"/>
+          <w:szCs w:val="28"/>
+        </w:rPr>
+      </w:pPr>
+      <w:r>
+        <w:rPr>
+          <w:sz w:val="28"/>
+          <w:szCs w:val="28"/>
+        </w:rPr>
+        <w:t>What is a sentiment analysis?</w:t>
+      </w:r>
+    </w:p>
+    <w:p>
+      <w:pPr>
+        <w:rPr>
+          <w:sz w:val="28"/>
+          <w:szCs w:val="28"/>
+        </w:rPr>
+      </w:pPr>
+      <w:r>
+        <w:rPr>
+          <w:sz w:val="28"/>
+          <w:szCs w:val="28"/>
+        </w:rPr>
+        <w:t>It’</w:t>
+      </w:r>
+      <w:r>
+        <w:rPr>
+          <w:sz w:val="28"/>
+          <w:szCs w:val="28"/>
+        </w:rPr>
+        <w:t>s </w:t>
+      </w:r>
+      <w:r>
+        <w:rPr>
+          <w:sz w:val="28"/>
+          <w:szCs w:val="28"/>
+        </w:rPr>
+        <w:t>an approach to natural language processing (NLP) that identifies the emotional tone behind a body of text</w:t>
+      </w:r>
+      <w:r>
+        <w:rPr>
+          <w:sz w:val="28"/>
+          <w:szCs w:val="28"/>
+        </w:rPr>
+        <w:t xml:space="preserve"> through machine learning algorithms</w:t>
+      </w:r>
+      <w:r>
+        <w:rPr>
+          <w:sz w:val="28"/>
+          <w:szCs w:val="28"/>
+        </w:rPr>
+        <w:t>, it is a very powerful tool that can help us understand and analyse the expression of the users in a community on a social media platform</w:t>
+      </w:r>
+      <w:r>
+        <w:rPr>
+          <w:sz w:val="28"/>
+          <w:szCs w:val="28"/>
+        </w:rPr>
+        <w:t xml:space="preserve"> and eventually find patterns and trends in their behaviour.</w:t>
+      </w:r>
+    </w:p>
+    <w:p>
+      <w:pPr>
+        <w:rPr>
+          <w:sz w:val="28"/>
+          <w:szCs w:val="28"/>
+        </w:rPr>
+      </w:pPr>
+      <w:r>
+        <w:rPr>
+          <w:sz w:val="28"/>
+          <w:szCs w:val="28"/>
+        </w:rPr>
+        <w:t xml:space="preserve">Through the results we managed to </w:t>
+      </w:r>
+      <w:r>
+        <w:rPr>
+          <w:sz w:val="28"/>
+          <w:szCs w:val="28"/>
+        </w:rPr>
+        <w:t>acquire</w:t>
+      </w:r>
+      <w:r>
+        <w:rPr>
+          <w:sz w:val="28"/>
+          <w:szCs w:val="28"/>
+        </w:rPr>
+        <w:t xml:space="preserve"> from this process we can estimate the percentage of each emotion per event and observe how the behaviour and opinion of user have changed based on the events.</w:t>
+      </w:r>
+    </w:p>
+    <w:p>
+      <w:pPr>
+        <w:rPr>
+          <w:sz w:val="28"/>
+          <w:szCs w:val="28"/>
+        </w:rPr>
+      </w:pPr>
+      <w:r>
+        <w:rPr>
+          <w:sz w:val="28"/>
+          <w:szCs w:val="28"/>
+        </w:rPr>
+        <w:t>What needs to be taken into account is the possibility of the sarcasm and irony from some users that the algorithm might have confused for real opinions.</w:t>
       </w:r>
     </w:p>
     <w:p>
@@ -2828,7 +2980,36 @@
       </w:r>
       <w:bookmarkEnd w:id="8"/>
     </w:p>
-    <w:p/>
+    <w:p>
+      <w:pPr>
+        <w:rPr>
+          <w:sz w:val="28"/>
+          <w:szCs w:val="28"/>
+        </w:rPr>
+      </w:pPr>
+      <w:r>
+        <w:rPr>
+          <w:sz w:val="28"/>
+          <w:szCs w:val="28"/>
+        </w:rPr>
+        <w:t>//snippet</w:t>
+      </w:r>
+    </w:p>
+    <w:p>
+      <w:pPr>
+        <w:rPr>
+          <w:sz w:val="28"/>
+          <w:szCs w:val="28"/>
+        </w:rPr>
+      </w:pPr>
+      <w:r>
+        <w:rPr>
+          <w:sz w:val="28"/>
+          <w:szCs w:val="28"/>
+        </w:rPr>
+        <w:t>From the dataframe we created the networks, the nodes as username, edges as mentions and we then set the attributes of the nodes from the .csv file and assigned the emotions</w:t>
+      </w:r>
+    </w:p>
     <w:p>
       <w:pPr>
         <w:pStyle w:val="Heading1"/>
@@ -3161,6 +3342,119 @@
     </w:lvl>
   </w:abstractNum>
   <w:abstractNum w:abstractNumId="3" w15:restartNumberingAfterBreak="0">
+    <w:nsid w:val="1CC03B67"/>
+    <w:multiLevelType w:val="hybridMultilevel"/>
+    <w:tmpl w:val="5B482D4A"/>
+    <w:lvl w:ilvl="0" w:tplc="08090001">
+      <w:start w:val="1"/>
+      <w:numFmt w:val="bullet"/>
+      <w:lvlText w:val=""/>
+      <w:lvlJc w:val="left"/>
+      <w:pPr>
+        <w:ind w:left="720" w:hanging="360"/>
+      </w:pPr>
+      <w:rPr>
+        <w:rFonts w:ascii="Symbol" w:hAnsi="Symbol" w:hint="default"/>
+      </w:rPr>
+    </w:lvl>
+    <w:lvl w:ilvl="1" w:tplc="08090003" w:tentative="1">
+      <w:start w:val="1"/>
+      <w:numFmt w:val="bullet"/>
+      <w:lvlText w:val="o"/>
+      <w:lvlJc w:val="left"/>
+      <w:pPr>
+        <w:ind w:left="1440" w:hanging="360"/>
+      </w:pPr>
+      <w:rPr>
+        <w:rFonts w:ascii="Courier New" w:hAnsi="Courier New" w:cs="Courier New" w:hint="default"/>
+      </w:rPr>
+    </w:lvl>
+    <w:lvl w:ilvl="2" w:tplc="08090005" w:tentative="1">
+      <w:start w:val="1"/>
+      <w:numFmt w:val="bullet"/>
+      <w:lvlText w:val=""/>
+      <w:lvlJc w:val="left"/>
+      <w:pPr>
+        <w:ind w:left="2160" w:hanging="360"/>
+      </w:pPr>
+      <w:rPr>
+        <w:rFonts w:ascii="Wingdings" w:hAnsi="Wingdings" w:hint="default"/>
+      </w:rPr>
+    </w:lvl>
+    <w:lvl w:ilvl="3" w:tplc="08090001" w:tentative="1">
+      <w:start w:val="1"/>
+      <w:numFmt w:val="bullet"/>
+      <w:lvlText w:val=""/>
+      <w:lvlJc w:val="left"/>
+      <w:pPr>
+        <w:ind w:left="2880" w:hanging="360"/>
+      </w:pPr>
+      <w:rPr>
+        <w:rFonts w:ascii="Symbol" w:hAnsi="Symbol" w:hint="default"/>
+      </w:rPr>
+    </w:lvl>
+    <w:lvl w:ilvl="4" w:tplc="08090003" w:tentative="1">
+      <w:start w:val="1"/>
+      <w:numFmt w:val="bullet"/>
+      <w:lvlText w:val="o"/>
+      <w:lvlJc w:val="left"/>
+      <w:pPr>
+        <w:ind w:left="3600" w:hanging="360"/>
+      </w:pPr>
+      <w:rPr>
+        <w:rFonts w:ascii="Courier New" w:hAnsi="Courier New" w:cs="Courier New" w:hint="default"/>
+      </w:rPr>
+    </w:lvl>
+    <w:lvl w:ilvl="5" w:tplc="08090005" w:tentative="1">
+      <w:start w:val="1"/>
+      <w:numFmt w:val="bullet"/>
+      <w:lvlText w:val=""/>
+      <w:lvlJc w:val="left"/>
+      <w:pPr>
+        <w:ind w:left="4320" w:hanging="360"/>
+      </w:pPr>
+      <w:rPr>
+        <w:rFonts w:ascii="Wingdings" w:hAnsi="Wingdings" w:hint="default"/>
+      </w:rPr>
+    </w:lvl>
+    <w:lvl w:ilvl="6" w:tplc="08090001" w:tentative="1">
+      <w:start w:val="1"/>
+      <w:numFmt w:val="bullet"/>
+      <w:lvlText w:val=""/>
+      <w:lvlJc w:val="left"/>
+      <w:pPr>
+        <w:ind w:left="5040" w:hanging="360"/>
+      </w:pPr>
+      <w:rPr>
+        <w:rFonts w:ascii="Symbol" w:hAnsi="Symbol" w:hint="default"/>
+      </w:rPr>
+    </w:lvl>
+    <w:lvl w:ilvl="7" w:tplc="08090003" w:tentative="1">
+      <w:start w:val="1"/>
+      <w:numFmt w:val="bullet"/>
+      <w:lvlText w:val="o"/>
+      <w:lvlJc w:val="left"/>
+      <w:pPr>
+        <w:ind w:left="5760" w:hanging="360"/>
+      </w:pPr>
+      <w:rPr>
+        <w:rFonts w:ascii="Courier New" w:hAnsi="Courier New" w:cs="Courier New" w:hint="default"/>
+      </w:rPr>
+    </w:lvl>
+    <w:lvl w:ilvl="8" w:tplc="08090005" w:tentative="1">
+      <w:start w:val="1"/>
+      <w:numFmt w:val="bullet"/>
+      <w:lvlText w:val=""/>
+      <w:lvlJc w:val="left"/>
+      <w:pPr>
+        <w:ind w:left="6480" w:hanging="360"/>
+      </w:pPr>
+      <w:rPr>
+        <w:rFonts w:ascii="Wingdings" w:hAnsi="Wingdings" w:hint="default"/>
+      </w:rPr>
+    </w:lvl>
+  </w:abstractNum>
+  <w:abstractNum w:abstractNumId="4" w15:restartNumberingAfterBreak="0">
     <w:nsid w:val="2E133A80"/>
     <w:multiLevelType w:val="hybridMultilevel"/>
     <w:tmpl w:val="408CAB30"/>
@@ -3249,7 +3543,7 @@
       </w:pPr>
     </w:lvl>
   </w:abstractNum>
-  <w:abstractNum w:abstractNumId="4" w15:restartNumberingAfterBreak="0">
+  <w:abstractNum w:abstractNumId="5" w15:restartNumberingAfterBreak="0">
     <w:nsid w:val="3C13561C"/>
     <w:multiLevelType w:val="hybridMultilevel"/>
     <w:tmpl w:val="965CF1BC"/>
@@ -3362,7 +3656,7 @@
       </w:rPr>
     </w:lvl>
   </w:abstractNum>
-  <w:abstractNum w:abstractNumId="5" w15:restartNumberingAfterBreak="0">
+  <w:abstractNum w:abstractNumId="6" w15:restartNumberingAfterBreak="0">
     <w:nsid w:val="4CA8107C"/>
     <w:multiLevelType w:val="hybridMultilevel"/>
     <w:tmpl w:val="3C584E88"/>
@@ -3475,7 +3769,7 @@
       </w:rPr>
     </w:lvl>
   </w:abstractNum>
-  <w:abstractNum w:abstractNumId="6" w15:restartNumberingAfterBreak="0">
+  <w:abstractNum w:abstractNumId="7" w15:restartNumberingAfterBreak="0">
     <w:nsid w:val="5AF36F62"/>
     <w:multiLevelType w:val="hybridMultilevel"/>
     <w:tmpl w:val="48DC744A"/>
@@ -3564,7 +3858,7 @@
       </w:pPr>
     </w:lvl>
   </w:abstractNum>
-  <w:abstractNum w:abstractNumId="7" w15:restartNumberingAfterBreak="0">
+  <w:abstractNum w:abstractNumId="8" w15:restartNumberingAfterBreak="0">
     <w:nsid w:val="73682C82"/>
     <w:multiLevelType w:val="hybridMultilevel"/>
     <w:tmpl w:val="50CAC0EA"/>
@@ -3681,10 +3975,10 @@
     <w:abstractNumId w:val="2"/>
   </w:num>
   <w:num w:numId="2" w16cid:durableId="1983805064">
-    <w:abstractNumId w:val="6"/>
+    <w:abstractNumId w:val="7"/>
   </w:num>
   <w:num w:numId="3" w16cid:durableId="69160132">
-    <w:abstractNumId w:val="3"/>
+    <w:abstractNumId w:val="4"/>
   </w:num>
   <w:num w:numId="4" w16cid:durableId="263266161">
     <w:abstractNumId w:val="0"/>
@@ -3693,13 +3987,16 @@
     <w:abstractNumId w:val="1"/>
   </w:num>
   <w:num w:numId="6" w16cid:durableId="966468649">
-    <w:abstractNumId w:val="7"/>
+    <w:abstractNumId w:val="8"/>
   </w:num>
   <w:num w:numId="7" w16cid:durableId="1422027377">
-    <w:abstractNumId w:val="4"/>
+    <w:abstractNumId w:val="5"/>
   </w:num>
   <w:num w:numId="8" w16cid:durableId="1283918302">
-    <w:abstractNumId w:val="5"/>
+    <w:abstractNumId w:val="6"/>
+  </w:num>
+  <w:num w:numId="9" w16cid:durableId="747113679">
+    <w:abstractNumId w:val="3"/>
   </w:num>
 </w:numbering>
 </file>

</xml_diff>

<commit_message>
Aggiunta snippet al report in word
</commit_message>
<xml_diff>
--- a/Report/SNA_Report.docx
+++ b/Report/SNA_Report.docx
@@ -2985,12 +2985,14 @@
         <w:rPr>
           <w:sz w:val="28"/>
           <w:szCs w:val="28"/>
-        </w:rPr>
-      </w:pPr>
-      <w:r>
-        <w:rPr>
-          <w:sz w:val="28"/>
-          <w:szCs w:val="28"/>
+          <w:u w:val="single"/>
+        </w:rPr>
+      </w:pPr>
+      <w:r>
+        <w:rPr>
+          <w:sz w:val="28"/>
+          <w:szCs w:val="28"/>
+          <w:u w:val="single"/>
         </w:rPr>
         <w:t>//snippet</w:t>
       </w:r>
@@ -3000,14 +3002,33 @@
         <w:rPr>
           <w:sz w:val="28"/>
           <w:szCs w:val="28"/>
-        </w:rPr>
-      </w:pPr>
-      <w:r>
-        <w:rPr>
-          <w:sz w:val="28"/>
-          <w:szCs w:val="28"/>
+          <w:u w:val="single"/>
+        </w:rPr>
+      </w:pPr>
+      <w:r>
+        <w:rPr>
+          <w:sz w:val="28"/>
+          <w:szCs w:val="28"/>
+          <w:u w:val="single"/>
         </w:rPr>
         <w:t>From the dataframe we created the networks, the nodes as username, edges as mentions and we then set the attributes of the nodes from the .csv file and assigned the emotions</w:t>
+      </w:r>
+    </w:p>
+    <w:p>
+      <w:pPr>
+        <w:rPr>
+          <w:sz w:val="28"/>
+          <w:szCs w:val="28"/>
+          <w:u w:val="single"/>
+        </w:rPr>
+      </w:pPr>
+      <w:r>
+        <w:rPr>
+          <w:sz w:val="28"/>
+          <w:szCs w:val="28"/>
+          <w:u w:val="single"/>
+        </w:rPr>
+        <w:t>The emotion that is most relevant is the neutral one, probably because the algorithm used (Vader and TextBlob) assign the emotion to neutral when they aren’t able to evaluate the sentiment</w:t>
       </w:r>
     </w:p>
     <w:p>

</xml_diff>